<commit_message>
lr2 report in work
</commit_message>
<xml_diff>
--- a/lr1/text/Laboratornaya_rabota_1_1.docx
+++ b/lr1/text/Laboratornaya_rabota_1_1.docx
@@ -735,7 +735,7 @@
           <w:r>
             <w:fldChar w:fldCharType="separate"/>
           </w:r>
-          <w:hyperlink w:anchor="_Toc86736331" w:history="1">
+          <w:hyperlink w:anchor="_Toc88684438" w:history="1">
             <w:r>
               <w:rPr>
                 <w:rStyle w:val="ad"/>
@@ -764,7 +764,7 @@
                 <w:noProof/>
                 <w:webHidden/>
               </w:rPr>
-              <w:instrText xml:space="preserve"> PAGEREF _Toc86736331 \h </w:instrText>
+              <w:instrText xml:space="preserve"> PAGEREF _Toc88684438 \h </w:instrText>
             </w:r>
             <w:r>
               <w:rPr>
@@ -806,7 +806,7 @@
               <w:noProof/>
             </w:rPr>
           </w:pPr>
-          <w:hyperlink w:anchor="_Toc86736332" w:history="1">
+          <w:hyperlink w:anchor="_Toc88684439" w:history="1">
             <w:r>
               <w:rPr>
                 <w:rStyle w:val="ad"/>
@@ -835,7 +835,7 @@
                 <w:noProof/>
                 <w:webHidden/>
               </w:rPr>
-              <w:instrText xml:space="preserve"> PAGEREF _Toc86736332 \h </w:instrText>
+              <w:instrText xml:space="preserve"> PAGEREF _Toc88684439 \h </w:instrText>
             </w:r>
             <w:r>
               <w:rPr>
@@ -877,7 +877,7 @@
               <w:noProof/>
             </w:rPr>
           </w:pPr>
-          <w:hyperlink w:anchor="_Toc86736333" w:history="1">
+          <w:hyperlink w:anchor="_Toc88684440" w:history="1">
             <w:r>
               <w:rPr>
                 <w:rStyle w:val="ad"/>
@@ -906,7 +906,7 @@
                 <w:noProof/>
                 <w:webHidden/>
               </w:rPr>
-              <w:instrText xml:space="preserve"> PAGEREF _Toc86736333 \h </w:instrText>
+              <w:instrText xml:space="preserve"> PAGEREF _Toc88684440 \h </w:instrText>
             </w:r>
             <w:r>
               <w:rPr>
@@ -948,7 +948,7 @@
               <w:noProof/>
             </w:rPr>
           </w:pPr>
-          <w:hyperlink w:anchor="_Toc86736334" w:history="1">
+          <w:hyperlink w:anchor="_Toc88684441" w:history="1">
             <w:r>
               <w:rPr>
                 <w:rStyle w:val="ad"/>
@@ -977,7 +977,7 @@
                 <w:noProof/>
                 <w:webHidden/>
               </w:rPr>
-              <w:instrText xml:space="preserve"> PAGEREF _Toc86736334 \h </w:instrText>
+              <w:instrText xml:space="preserve"> PAGEREF _Toc88684441 \h </w:instrText>
             </w:r>
             <w:r>
               <w:rPr>
@@ -1019,7 +1019,7 @@
               <w:noProof/>
             </w:rPr>
           </w:pPr>
-          <w:hyperlink w:anchor="_Toc86736335" w:history="1">
+          <w:hyperlink w:anchor="_Toc88684442" w:history="1">
             <w:r>
               <w:rPr>
                 <w:rStyle w:val="ad"/>
@@ -1048,7 +1048,7 @@
                 <w:noProof/>
                 <w:webHidden/>
               </w:rPr>
-              <w:instrText xml:space="preserve"> PAGEREF _Toc86736335 \h </w:instrText>
+              <w:instrText xml:space="preserve"> PAGEREF _Toc88684442 \h </w:instrText>
             </w:r>
             <w:r>
               <w:rPr>
@@ -1090,7 +1090,7 @@
               <w:noProof/>
             </w:rPr>
           </w:pPr>
-          <w:hyperlink w:anchor="_Toc86736336" w:history="1">
+          <w:hyperlink w:anchor="_Toc88684443" w:history="1">
             <w:r>
               <w:rPr>
                 <w:rStyle w:val="ad"/>
@@ -1119,7 +1119,7 @@
                 <w:noProof/>
                 <w:webHidden/>
               </w:rPr>
-              <w:instrText xml:space="preserve"> PAGEREF _Toc86736336 \h </w:instrText>
+              <w:instrText xml:space="preserve"> PAGEREF _Toc88684443 \h </w:instrText>
             </w:r>
             <w:r>
               <w:rPr>
@@ -1161,7 +1161,7 @@
               <w:noProof/>
             </w:rPr>
           </w:pPr>
-          <w:hyperlink w:anchor="_Toc86736337" w:history="1">
+          <w:hyperlink w:anchor="_Toc88684444" w:history="1">
             <w:r>
               <w:rPr>
                 <w:rStyle w:val="ad"/>
@@ -1169,7 +1169,7 @@
                 <w:b/>
                 <w:noProof/>
               </w:rPr>
-              <w:t>Протокол расчета ожидаемого результата</w:t>
+              <w:t>Полный протокол расчета ожидаемого результата</w:t>
             </w:r>
             <w:r>
               <w:rPr>
@@ -1190,7 +1190,7 @@
                 <w:noProof/>
                 <w:webHidden/>
               </w:rPr>
-              <w:instrText xml:space="preserve"> PAGEREF _Toc86736337 \h </w:instrText>
+              <w:instrText xml:space="preserve"> PAGEREF _Toc88684444 \h </w:instrText>
             </w:r>
             <w:r>
               <w:rPr>
@@ -1210,7 +1210,7 @@
                 <w:noProof/>
                 <w:webHidden/>
               </w:rPr>
-              <w:t>11</w:t>
+              <w:t>12</w:t>
             </w:r>
             <w:r>
               <w:rPr>
@@ -1232,7 +1232,7 @@
               <w:noProof/>
             </w:rPr>
           </w:pPr>
-          <w:hyperlink w:anchor="_Toc86736338" w:history="1">
+          <w:hyperlink w:anchor="_Toc88684445" w:history="1">
             <w:r>
               <w:rPr>
                 <w:rStyle w:val="ad"/>
@@ -1261,7 +1261,7 @@
                 <w:noProof/>
                 <w:webHidden/>
               </w:rPr>
-              <w:instrText xml:space="preserve"> PAGEREF _Toc86736338 \h </w:instrText>
+              <w:instrText xml:space="preserve"> PAGEREF _Toc88684445 \h </w:instrText>
             </w:r>
             <w:r>
               <w:rPr>
@@ -1281,7 +1281,7 @@
                 <w:noProof/>
                 <w:webHidden/>
               </w:rPr>
-              <w:t>12</w:t>
+              <w:t>13</w:t>
             </w:r>
             <w:r>
               <w:rPr>
@@ -1330,7 +1330,7 @@
           <w:sz w:val="28"/>
         </w:rPr>
       </w:pPr>
-      <w:bookmarkStart w:id="0" w:name="_Toc86736331"/>
+      <w:bookmarkStart w:id="0" w:name="_Toc88684438"/>
       <w:r>
         <w:rPr>
           <w:rFonts w:ascii="Times New Roman" w:hAnsi="Times New Roman" w:cs="Times New Roman"/>
@@ -1912,7 +1912,7 @@
           <w:sz w:val="28"/>
         </w:rPr>
       </w:pPr>
-      <w:bookmarkStart w:id="1" w:name="_Toc86736332"/>
+      <w:bookmarkStart w:id="1" w:name="_Toc88684439"/>
       <w:r>
         <w:rPr>
           <w:rFonts w:ascii="Times New Roman" w:hAnsi="Times New Roman" w:cs="Times New Roman"/>
@@ -2013,7 +2013,7 @@
           <w:sz w:val="28"/>
         </w:rPr>
       </w:pPr>
-      <w:bookmarkStart w:id="2" w:name="_Toc86736333"/>
+      <w:bookmarkStart w:id="2" w:name="_Toc88684440"/>
       <w:r>
         <w:rPr>
           <w:rFonts w:ascii="Times New Roman" w:hAnsi="Times New Roman" w:cs="Times New Roman"/>
@@ -2155,6 +2155,7 @@
         </w:rPr>
         <w:t xml:space="preserve">, </w:t>
       </w:r>
+      <w:proofErr w:type="spellStart"/>
       <w:r>
         <w:rPr>
           <w:rFonts w:ascii="Times New Roman" w:hAnsi="Times New Roman" w:cs="Times New Roman"/>
@@ -2165,6 +2166,7 @@
         </w:rPr>
         <w:t>prevDelta</w:t>
       </w:r>
+      <w:proofErr w:type="spellEnd"/>
     </w:p>
     <w:p>
       <w:pPr>
@@ -2236,8 +2238,18 @@
           <w:szCs w:val="24"/>
         </w:rPr>
         <w:tab/>
+      </w:r>
+      <w:proofErr w:type="spellStart"/>
+      <w:r>
+        <w:rPr>
+          <w:rFonts w:ascii="Times New Roman" w:hAnsi="Times New Roman" w:cs="Times New Roman"/>
+          <w:bCs/>
+          <w:sz w:val="24"/>
+          <w:szCs w:val="24"/>
+        </w:rPr>
         <w:t>Eps</w:t>
       </w:r>
+      <w:proofErr w:type="spellEnd"/>
       <w:r>
         <w:rPr>
           <w:rFonts w:ascii="Times New Roman" w:hAnsi="Times New Roman" w:cs="Times New Roman"/>
@@ -2285,7 +2297,26 @@
           <w:szCs w:val="24"/>
         </w:rPr>
         <w:tab/>
-        <w:t>Sum = 0</w:t>
+      </w:r>
+      <w:proofErr w:type="spellStart"/>
+      <w:r>
+        <w:rPr>
+          <w:rFonts w:ascii="Times New Roman" w:hAnsi="Times New Roman" w:cs="Times New Roman"/>
+          <w:bCs/>
+          <w:sz w:val="24"/>
+          <w:szCs w:val="24"/>
+        </w:rPr>
+        <w:t>Sum</w:t>
+      </w:r>
+      <w:proofErr w:type="spellEnd"/>
+      <w:r>
+        <w:rPr>
+          <w:rFonts w:ascii="Times New Roman" w:hAnsi="Times New Roman" w:cs="Times New Roman"/>
+          <w:bCs/>
+          <w:sz w:val="24"/>
+          <w:szCs w:val="24"/>
+        </w:rPr>
+        <w:t xml:space="preserve"> = 0</w:t>
       </w:r>
       <w:r>
         <w:rPr>
@@ -2375,7 +2406,26 @@
           <w:szCs w:val="24"/>
         </w:rPr>
         <w:tab/>
-        <w:t>prevDelta = 1</w:t>
+      </w:r>
+      <w:proofErr w:type="spellStart"/>
+      <w:r>
+        <w:rPr>
+          <w:rFonts w:ascii="Times New Roman" w:hAnsi="Times New Roman" w:cs="Times New Roman"/>
+          <w:bCs/>
+          <w:sz w:val="24"/>
+          <w:szCs w:val="24"/>
+        </w:rPr>
+        <w:t>prevDelta</w:t>
+      </w:r>
+      <w:proofErr w:type="spellEnd"/>
+      <w:r>
+        <w:rPr>
+          <w:rFonts w:ascii="Times New Roman" w:hAnsi="Times New Roman" w:cs="Times New Roman"/>
+          <w:bCs/>
+          <w:sz w:val="24"/>
+          <w:szCs w:val="24"/>
+        </w:rPr>
+        <w:t xml:space="preserve"> = 1</w:t>
       </w:r>
       <w:r>
         <w:rPr>
@@ -2415,8 +2465,38 @@
           <w:szCs w:val="24"/>
         </w:rPr>
         <w:tab/>
-        <w:t>interrupted = false</w:t>
-      </w:r>
+      </w:r>
+      <w:proofErr w:type="spellStart"/>
+      <w:r>
+        <w:rPr>
+          <w:rFonts w:ascii="Times New Roman" w:hAnsi="Times New Roman" w:cs="Times New Roman"/>
+          <w:bCs/>
+          <w:sz w:val="24"/>
+          <w:szCs w:val="24"/>
+        </w:rPr>
+        <w:t>interrupted</w:t>
+      </w:r>
+      <w:proofErr w:type="spellEnd"/>
+      <w:r>
+        <w:rPr>
+          <w:rFonts w:ascii="Times New Roman" w:hAnsi="Times New Roman" w:cs="Times New Roman"/>
+          <w:bCs/>
+          <w:sz w:val="24"/>
+          <w:szCs w:val="24"/>
+        </w:rPr>
+        <w:t xml:space="preserve"> = </w:t>
+      </w:r>
+      <w:proofErr w:type="spellStart"/>
+      <w:r>
+        <w:rPr>
+          <w:rFonts w:ascii="Times New Roman" w:hAnsi="Times New Roman" w:cs="Times New Roman"/>
+          <w:bCs/>
+          <w:sz w:val="24"/>
+          <w:szCs w:val="24"/>
+        </w:rPr>
+        <w:t>false</w:t>
+      </w:r>
+      <w:proofErr w:type="spellEnd"/>
       <w:r>
         <w:rPr>
           <w:rFonts w:ascii="Times New Roman" w:hAnsi="Times New Roman" w:cs="Times New Roman"/>
@@ -2600,8 +2680,19 @@
           <w:szCs w:val="24"/>
         </w:rPr>
         <w:tab/>
-        <w:t>ВВОД Eps</w:t>
-      </w:r>
+        <w:t xml:space="preserve">ВВОД </w:t>
+      </w:r>
+      <w:proofErr w:type="spellStart"/>
+      <w:r>
+        <w:rPr>
+          <w:rFonts w:ascii="Times New Roman" w:hAnsi="Times New Roman" w:cs="Times New Roman"/>
+          <w:bCs/>
+          <w:sz w:val="24"/>
+          <w:szCs w:val="24"/>
+        </w:rPr>
+        <w:t>Eps</w:t>
+      </w:r>
+      <w:proofErr w:type="spellEnd"/>
     </w:p>
     <w:p>
       <w:pPr>
@@ -2621,7 +2712,27 @@
           <w:szCs w:val="24"/>
         </w:rPr>
         <w:tab/>
-        <w:t>ЕСЛИ Eps &lt;= 0</w:t>
+        <w:t xml:space="preserve">ЕСЛИ </w:t>
+      </w:r>
+      <w:proofErr w:type="spellStart"/>
+      <w:r>
+        <w:rPr>
+          <w:rFonts w:ascii="Times New Roman" w:hAnsi="Times New Roman" w:cs="Times New Roman"/>
+          <w:bCs/>
+          <w:sz w:val="24"/>
+          <w:szCs w:val="24"/>
+        </w:rPr>
+        <w:t>Eps</w:t>
+      </w:r>
+      <w:proofErr w:type="spellEnd"/>
+      <w:r>
+        <w:rPr>
+          <w:rFonts w:ascii="Times New Roman" w:hAnsi="Times New Roman" w:cs="Times New Roman"/>
+          <w:bCs/>
+          <w:sz w:val="24"/>
+          <w:szCs w:val="24"/>
+        </w:rPr>
+        <w:t xml:space="preserve"> &lt;= 0</w:t>
       </w:r>
     </w:p>
     <w:p>
@@ -2882,7 +2993,26 @@
           <w:szCs w:val="24"/>
         </w:rPr>
         <w:tab/>
-        <w:t>Sum += 1.0 / N / (N + 1)</w:t>
+      </w:r>
+      <w:proofErr w:type="spellStart"/>
+      <w:r>
+        <w:rPr>
+          <w:rFonts w:ascii="Times New Roman" w:hAnsi="Times New Roman" w:cs="Times New Roman"/>
+          <w:bCs/>
+          <w:sz w:val="24"/>
+          <w:szCs w:val="24"/>
+        </w:rPr>
+        <w:t>Sum</w:t>
+      </w:r>
+      <w:proofErr w:type="spellEnd"/>
+      <w:r>
+        <w:rPr>
+          <w:rFonts w:ascii="Times New Roman" w:hAnsi="Times New Roman" w:cs="Times New Roman"/>
+          <w:bCs/>
+          <w:sz w:val="24"/>
+          <w:szCs w:val="24"/>
+        </w:rPr>
+        <w:t xml:space="preserve"> += 1.0 / N / (N + 1)</w:t>
       </w:r>
       <w:r>
         <w:rPr>
@@ -2933,8 +3063,9 @@
           <w:szCs w:val="24"/>
           <w:lang w:val="es-ES_tradnl"/>
         </w:rPr>
-        <w:t xml:space="preserve"> (prevDelta + Sum </w:t>
-      </w:r>
+        <w:t xml:space="preserve"> (</w:t>
+      </w:r>
+      <w:proofErr w:type="spellStart"/>
       <w:r>
         <w:rPr>
           <w:rFonts w:ascii="Times New Roman" w:hAnsi="Times New Roman" w:cs="Times New Roman"/>
@@ -2943,6 +3074,27 @@
           <w:szCs w:val="24"/>
           <w:lang w:val="es-ES_tradnl"/>
         </w:rPr>
+        <w:t>prevDelta</w:t>
+      </w:r>
+      <w:proofErr w:type="spellEnd"/>
+      <w:r>
+        <w:rPr>
+          <w:rFonts w:ascii="Times New Roman" w:hAnsi="Times New Roman" w:cs="Times New Roman"/>
+          <w:bCs/>
+          <w:sz w:val="24"/>
+          <w:szCs w:val="24"/>
+          <w:lang w:val="es-ES_tradnl"/>
+        </w:rPr>
+        <w:t xml:space="preserve"> + Sum </w:t>
+      </w:r>
+      <w:r>
+        <w:rPr>
+          <w:rFonts w:ascii="Times New Roman" w:hAnsi="Times New Roman" w:cs="Times New Roman"/>
+          <w:bCs/>
+          <w:sz w:val="24"/>
+          <w:szCs w:val="24"/>
+          <w:lang w:val="es-ES_tradnl"/>
+        </w:rPr>
         <w:t>-</w:t>
       </w:r>
       <w:r>
@@ -2955,6 +3107,7 @@
         </w:rPr>
         <w:t xml:space="preserve"> </w:t>
       </w:r>
+      <w:proofErr w:type="spellStart"/>
       <w:r>
         <w:rPr>
           <w:rFonts w:ascii="Times New Roman" w:hAnsi="Times New Roman" w:cs="Times New Roman"/>
@@ -2965,6 +3118,7 @@
         </w:rPr>
         <w:t>e_sum</w:t>
       </w:r>
+      <w:proofErr w:type="spellEnd"/>
       <w:r>
         <w:rPr>
           <w:rFonts w:ascii="Times New Roman" w:hAnsi="Times New Roman" w:cs="Times New Roman"/>
@@ -3299,14 +3453,33 @@
           <w:szCs w:val="24"/>
         </w:rPr>
         <w:tab/>
-        <w:t xml:space="preserve">prevDelta = </w:t>
-      </w:r>
+      </w:r>
+      <w:proofErr w:type="spellStart"/>
       <w:r>
         <w:rPr>
           <w:rFonts w:ascii="Times New Roman" w:hAnsi="Times New Roman" w:cs="Times New Roman"/>
           <w:bCs/>
           <w:sz w:val="24"/>
           <w:szCs w:val="24"/>
+        </w:rPr>
+        <w:t>prevDelta</w:t>
+      </w:r>
+      <w:proofErr w:type="spellEnd"/>
+      <w:r>
+        <w:rPr>
+          <w:rFonts w:ascii="Times New Roman" w:hAnsi="Times New Roman" w:cs="Times New Roman"/>
+          <w:bCs/>
+          <w:sz w:val="24"/>
+          <w:szCs w:val="24"/>
+        </w:rPr>
+        <w:t xml:space="preserve"> = </w:t>
+      </w:r>
+      <w:r>
+        <w:rPr>
+          <w:rFonts w:ascii="Times New Roman" w:hAnsi="Times New Roman" w:cs="Times New Roman"/>
+          <w:bCs/>
+          <w:sz w:val="24"/>
+          <w:szCs w:val="24"/>
           <w:lang w:val="en-US"/>
         </w:rPr>
         <w:t>e</w:t>
@@ -3337,8 +3510,19 @@
           <w:sz w:val="24"/>
           <w:szCs w:val="24"/>
         </w:rPr>
-        <w:t xml:space="preserve"> - Sum</w:t>
-      </w:r>
+        <w:t xml:space="preserve"> - </w:t>
+      </w:r>
+      <w:proofErr w:type="spellStart"/>
+      <w:r>
+        <w:rPr>
+          <w:rFonts w:ascii="Times New Roman" w:hAnsi="Times New Roman" w:cs="Times New Roman"/>
+          <w:bCs/>
+          <w:sz w:val="24"/>
+          <w:szCs w:val="24"/>
+        </w:rPr>
+        <w:t>Sum</w:t>
+      </w:r>
+      <w:proofErr w:type="spellEnd"/>
       <w:r>
         <w:rPr>
           <w:rFonts w:ascii="Times New Roman" w:hAnsi="Times New Roman" w:cs="Times New Roman"/>
@@ -3368,8 +3552,39 @@
           <w:szCs w:val="24"/>
         </w:rPr>
         <w:tab/>
-        <w:t>КЦ ПОКА (1 - Sum) &gt; Eps</w:t>
-      </w:r>
+        <w:t xml:space="preserve">КЦ ПОКА (1 - </w:t>
+      </w:r>
+      <w:proofErr w:type="spellStart"/>
+      <w:r>
+        <w:rPr>
+          <w:rFonts w:ascii="Times New Roman" w:hAnsi="Times New Roman" w:cs="Times New Roman"/>
+          <w:bCs/>
+          <w:sz w:val="24"/>
+          <w:szCs w:val="24"/>
+        </w:rPr>
+        <w:t>Sum</w:t>
+      </w:r>
+      <w:proofErr w:type="spellEnd"/>
+      <w:r>
+        <w:rPr>
+          <w:rFonts w:ascii="Times New Roman" w:hAnsi="Times New Roman" w:cs="Times New Roman"/>
+          <w:bCs/>
+          <w:sz w:val="24"/>
+          <w:szCs w:val="24"/>
+        </w:rPr>
+        <w:t xml:space="preserve">) &gt; </w:t>
+      </w:r>
+      <w:proofErr w:type="spellStart"/>
+      <w:r>
+        <w:rPr>
+          <w:rFonts w:ascii="Times New Roman" w:hAnsi="Times New Roman" w:cs="Times New Roman"/>
+          <w:bCs/>
+          <w:sz w:val="24"/>
+          <w:szCs w:val="24"/>
+        </w:rPr>
+        <w:t>Eps</w:t>
+      </w:r>
+      <w:proofErr w:type="spellEnd"/>
     </w:p>
     <w:p>
       <w:pPr>
@@ -3586,7 +3801,7 @@
           <w:sz w:val="28"/>
         </w:rPr>
       </w:pPr>
-      <w:bookmarkStart w:id="3" w:name="_Toc86736334"/>
+      <w:bookmarkStart w:id="3" w:name="_Toc88684441"/>
       <w:r>
         <w:rPr>
           <w:rFonts w:ascii="Times New Roman" w:hAnsi="Times New Roman" w:cs="Times New Roman"/>
@@ -3720,7 +3935,29 @@
           <w:szCs w:val="21"/>
           <w:lang w:val="en-US"/>
         </w:rPr>
-        <w:t>&lt;iomanip&gt;</w:t>
+        <w:t>&lt;</w:t>
+      </w:r>
+      <w:proofErr w:type="spellStart"/>
+      <w:r>
+        <w:rPr>
+          <w:rFonts w:ascii="Consolas" w:hAnsi="Consolas" w:cs="Consolas"/>
+          <w:color w:val="A31515"/>
+          <w:sz w:val="21"/>
+          <w:szCs w:val="21"/>
+          <w:lang w:val="en-US"/>
+        </w:rPr>
+        <w:t>iomanip</w:t>
+      </w:r>
+      <w:proofErr w:type="spellEnd"/>
+      <w:r>
+        <w:rPr>
+          <w:rFonts w:ascii="Consolas" w:hAnsi="Consolas" w:cs="Consolas"/>
+          <w:color w:val="A31515"/>
+          <w:sz w:val="21"/>
+          <w:szCs w:val="21"/>
+          <w:lang w:val="en-US"/>
+        </w:rPr>
+        <w:t>&gt;</w:t>
       </w:r>
     </w:p>
     <w:p>
@@ -3859,6 +4096,7 @@
           <w:color w:val="000000"/>
           <w:sz w:val="21"/>
           <w:szCs w:val="21"/>
+          <w:lang w:val="en-US"/>
         </w:rPr>
       </w:pPr>
       <w:r>
@@ -3867,6 +4105,7 @@
           <w:color w:val="000000"/>
           <w:sz w:val="21"/>
           <w:szCs w:val="21"/>
+          <w:lang w:val="en-US"/>
         </w:rPr>
         <w:t>{</w:t>
       </w:r>
@@ -3883,6 +4122,7 @@
           <w:color w:val="000000"/>
           <w:sz w:val="21"/>
           <w:szCs w:val="21"/>
+          <w:lang w:val="en-US"/>
         </w:rPr>
       </w:pPr>
       <w:r>
@@ -3891,9 +4131,11 @@
           <w:color w:val="000000"/>
           <w:sz w:val="21"/>
           <w:szCs w:val="21"/>
+          <w:lang w:val="en-US"/>
         </w:rPr>
         <w:tab/>
       </w:r>
+      <w:proofErr w:type="spellStart"/>
       <w:r>
         <w:rPr>
           <w:rFonts w:ascii="Consolas" w:hAnsi="Consolas" w:cs="Consolas"/>
@@ -3904,12 +4146,14 @@
         </w:rPr>
         <w:t>setlocale</w:t>
       </w:r>
+      <w:proofErr w:type="spellEnd"/>
       <w:r>
         <w:rPr>
           <w:rFonts w:ascii="Consolas" w:hAnsi="Consolas" w:cs="Consolas"/>
           <w:color w:val="000000"/>
           <w:sz w:val="21"/>
           <w:szCs w:val="21"/>
+          <w:lang w:val="en-US"/>
         </w:rPr>
         <w:t>(</w:t>
       </w:r>
@@ -3929,6 +4173,7 @@
           <w:color w:val="6F008A"/>
           <w:sz w:val="21"/>
           <w:szCs w:val="21"/>
+          <w:lang w:val="en-US"/>
         </w:rPr>
         <w:t>_</w:t>
       </w:r>
@@ -3948,6 +4193,7 @@
           <w:color w:val="000000"/>
           <w:sz w:val="21"/>
           <w:szCs w:val="21"/>
+          <w:lang w:val="en-US"/>
         </w:rPr>
         <w:t xml:space="preserve">, </w:t>
       </w:r>
@@ -3957,6 +4203,7 @@
           <w:color w:val="A31515"/>
           <w:sz w:val="21"/>
           <w:szCs w:val="21"/>
+          <w:lang w:val="en-US"/>
         </w:rPr>
         <w:t>"</w:t>
       </w:r>
@@ -3976,6 +4223,7 @@
           <w:color w:val="A31515"/>
           <w:sz w:val="21"/>
           <w:szCs w:val="21"/>
+          <w:lang w:val="en-US"/>
         </w:rPr>
         <w:t>"</w:t>
       </w:r>
@@ -3985,6 +4233,7 @@
           <w:color w:val="000000"/>
           <w:sz w:val="21"/>
           <w:szCs w:val="21"/>
+          <w:lang w:val="en-US"/>
         </w:rPr>
         <w:t>);</w:t>
       </w:r>
@@ -4001,6 +4250,7 @@
           <w:color w:val="000000"/>
           <w:sz w:val="21"/>
           <w:szCs w:val="21"/>
+          <w:lang w:val="en-US"/>
         </w:rPr>
       </w:pPr>
     </w:p>
@@ -4024,6 +4274,7 @@
           <w:color w:val="000000"/>
           <w:sz w:val="21"/>
           <w:szCs w:val="21"/>
+          <w:lang w:val="en-US"/>
         </w:rPr>
         <w:tab/>
       </w:r>
@@ -4060,6 +4311,7 @@
         </w:rPr>
         <w:tab/>
       </w:r>
+      <w:proofErr w:type="spellStart"/>
       <w:r>
         <w:rPr>
           <w:rFonts w:ascii="Consolas" w:hAnsi="Consolas" w:cs="Consolas"/>
@@ -4069,6 +4321,7 @@
         </w:rPr>
         <w:t>long</w:t>
       </w:r>
+      <w:proofErr w:type="spellEnd"/>
       <w:r>
         <w:rPr>
           <w:rFonts w:ascii="Consolas" w:hAnsi="Consolas" w:cs="Consolas"/>
@@ -4078,6 +4331,7 @@
         </w:rPr>
         <w:t xml:space="preserve"> </w:t>
       </w:r>
+      <w:proofErr w:type="spellStart"/>
       <w:r>
         <w:rPr>
           <w:rFonts w:ascii="Consolas" w:hAnsi="Consolas" w:cs="Consolas"/>
@@ -4087,6 +4341,7 @@
         </w:rPr>
         <w:t>double</w:t>
       </w:r>
+      <w:proofErr w:type="spellEnd"/>
       <w:r>
         <w:rPr>
           <w:rFonts w:ascii="Consolas" w:hAnsi="Consolas" w:cs="Consolas"/>
@@ -4094,7 +4349,27 @@
           <w:sz w:val="21"/>
           <w:szCs w:val="21"/>
         </w:rPr>
-        <w:t xml:space="preserve"> Eps;</w:t>
+        <w:t xml:space="preserve"> </w:t>
+      </w:r>
+      <w:proofErr w:type="spellStart"/>
+      <w:r>
+        <w:rPr>
+          <w:rFonts w:ascii="Consolas" w:hAnsi="Consolas" w:cs="Consolas"/>
+          <w:color w:val="000000"/>
+          <w:sz w:val="21"/>
+          <w:szCs w:val="21"/>
+        </w:rPr>
+        <w:t>Eps</w:t>
+      </w:r>
+      <w:proofErr w:type="spellEnd"/>
+      <w:r>
+        <w:rPr>
+          <w:rFonts w:ascii="Consolas" w:hAnsi="Consolas" w:cs="Consolas"/>
+          <w:color w:val="000000"/>
+          <w:sz w:val="21"/>
+          <w:szCs w:val="21"/>
+        </w:rPr>
+        <w:t>;</w:t>
       </w:r>
       <w:r>
         <w:rPr>
@@ -4292,6 +4567,7 @@
         </w:rPr>
         <w:t xml:space="preserve"> </w:t>
       </w:r>
+      <w:proofErr w:type="spellStart"/>
       <w:r>
         <w:rPr>
           <w:rFonts w:ascii="Consolas" w:hAnsi="Consolas" w:cs="Consolas"/>
@@ -4302,6 +4578,7 @@
         </w:rPr>
         <w:t>long</w:t>
       </w:r>
+      <w:proofErr w:type="spellEnd"/>
       <w:r>
         <w:rPr>
           <w:rFonts w:ascii="Consolas" w:hAnsi="Consolas" w:cs="Consolas"/>
@@ -4385,6 +4662,7 @@
         </w:rPr>
         <w:tab/>
       </w:r>
+      <w:proofErr w:type="spellStart"/>
       <w:r>
         <w:rPr>
           <w:rFonts w:ascii="Consolas" w:hAnsi="Consolas" w:cs="Consolas"/>
@@ -4394,6 +4672,7 @@
         </w:rPr>
         <w:t>double</w:t>
       </w:r>
+      <w:proofErr w:type="spellEnd"/>
       <w:r>
         <w:rPr>
           <w:rFonts w:ascii="Consolas" w:hAnsi="Consolas" w:cs="Consolas"/>
@@ -4401,7 +4680,27 @@
           <w:sz w:val="21"/>
           <w:szCs w:val="21"/>
         </w:rPr>
-        <w:t xml:space="preserve"> prevDelta = 1;</w:t>
+        <w:t xml:space="preserve"> </w:t>
+      </w:r>
+      <w:proofErr w:type="spellStart"/>
+      <w:r>
+        <w:rPr>
+          <w:rFonts w:ascii="Consolas" w:hAnsi="Consolas" w:cs="Consolas"/>
+          <w:color w:val="000000"/>
+          <w:sz w:val="21"/>
+          <w:szCs w:val="21"/>
+        </w:rPr>
+        <w:t>prevDelta</w:t>
+      </w:r>
+      <w:proofErr w:type="spellEnd"/>
+      <w:r>
+        <w:rPr>
+          <w:rFonts w:ascii="Consolas" w:hAnsi="Consolas" w:cs="Consolas"/>
+          <w:color w:val="000000"/>
+          <w:sz w:val="21"/>
+          <w:szCs w:val="21"/>
+        </w:rPr>
+        <w:t xml:space="preserve"> = 1;</w:t>
       </w:r>
       <w:r>
         <w:rPr>
@@ -4455,6 +4754,7 @@
         </w:rPr>
         <w:tab/>
       </w:r>
+      <w:proofErr w:type="spellStart"/>
       <w:r>
         <w:rPr>
           <w:rFonts w:ascii="Consolas" w:hAnsi="Consolas" w:cs="Consolas"/>
@@ -4473,8 +4773,9 @@
           <w:szCs w:val="21"/>
           <w:lang w:val="es-ES_tradnl"/>
         </w:rPr>
-        <w:t>onst c</w:t>
-      </w:r>
+        <w:t>onst</w:t>
+      </w:r>
+      <w:proofErr w:type="spellEnd"/>
       <w:r>
         <w:rPr>
           <w:rFonts w:ascii="Consolas" w:hAnsi="Consolas" w:cs="Consolas"/>
@@ -4483,8 +4784,30 @@
           <w:szCs w:val="21"/>
           <w:lang w:val="es-ES_tradnl"/>
         </w:rPr>
+        <w:t xml:space="preserve"> </w:t>
+      </w:r>
+      <w:proofErr w:type="spellStart"/>
+      <w:r>
+        <w:rPr>
+          <w:rFonts w:ascii="Consolas" w:hAnsi="Consolas" w:cs="Consolas"/>
+          <w:color w:val="0000FF"/>
+          <w:sz w:val="21"/>
+          <w:szCs w:val="21"/>
+          <w:lang w:val="es-ES_tradnl"/>
+        </w:rPr>
+        <w:t>c</w:t>
+      </w:r>
+      <w:r>
+        <w:rPr>
+          <w:rFonts w:ascii="Consolas" w:hAnsi="Consolas" w:cs="Consolas"/>
+          <w:color w:val="0000FF"/>
+          <w:sz w:val="21"/>
+          <w:szCs w:val="21"/>
+          <w:lang w:val="es-ES_tradnl"/>
+        </w:rPr>
         <w:t>har</w:t>
       </w:r>
+      <w:proofErr w:type="spellEnd"/>
       <w:r>
         <w:rPr>
           <w:rFonts w:ascii="Consolas" w:hAnsi="Consolas" w:cs="Consolas"/>
@@ -4493,7 +4816,29 @@
           <w:szCs w:val="21"/>
           <w:lang w:val="es-ES_tradnl"/>
         </w:rPr>
-        <w:t xml:space="preserve"> e_sum = 1;</w:t>
+        <w:t xml:space="preserve"> </w:t>
+      </w:r>
+      <w:proofErr w:type="spellStart"/>
+      <w:r>
+        <w:rPr>
+          <w:rFonts w:ascii="Consolas" w:hAnsi="Consolas" w:cs="Consolas"/>
+          <w:color w:val="000000"/>
+          <w:sz w:val="21"/>
+          <w:szCs w:val="21"/>
+          <w:lang w:val="es-ES_tradnl"/>
+        </w:rPr>
+        <w:t>e_sum</w:t>
+      </w:r>
+      <w:proofErr w:type="spellEnd"/>
+      <w:r>
+        <w:rPr>
+          <w:rFonts w:ascii="Consolas" w:hAnsi="Consolas" w:cs="Consolas"/>
+          <w:color w:val="000000"/>
+          <w:sz w:val="21"/>
+          <w:szCs w:val="21"/>
+          <w:lang w:val="es-ES_tradnl"/>
+        </w:rPr>
+        <w:t xml:space="preserve"> = 1;</w:t>
       </w:r>
       <w:r>
         <w:rPr>
@@ -4616,9 +4961,29 @@
           <w:color w:val="000000"/>
           <w:sz w:val="21"/>
           <w:szCs w:val="21"/>
+        </w:rPr>
+      </w:pPr>
+      <w:r>
+        <w:rPr>
+          <w:rFonts w:ascii="Consolas" w:hAnsi="Consolas" w:cs="Consolas"/>
+          <w:color w:val="000000"/>
+          <w:sz w:val="21"/>
+          <w:szCs w:val="21"/>
+        </w:rPr>
+        <w:tab/>
+      </w:r>
+      <w:proofErr w:type="spellStart"/>
+      <w:r>
+        <w:rPr>
+          <w:rFonts w:ascii="Consolas" w:hAnsi="Consolas" w:cs="Consolas"/>
+          <w:color w:val="000000"/>
+          <w:sz w:val="21"/>
+          <w:szCs w:val="21"/>
           <w:lang w:val="en-US"/>
         </w:rPr>
-      </w:pPr>
+        <w:t>cout</w:t>
+      </w:r>
+      <w:proofErr w:type="spellEnd"/>
       <w:r>
         <w:rPr>
           <w:rFonts w:ascii="Consolas" w:hAnsi="Consolas" w:cs="Consolas"/>
@@ -4626,7 +4991,16 @@
           <w:sz w:val="21"/>
           <w:szCs w:val="21"/>
         </w:rPr>
-        <w:tab/>
+        <w:t xml:space="preserve"> </w:t>
+      </w:r>
+      <w:r>
+        <w:rPr>
+          <w:rFonts w:ascii="Consolas" w:hAnsi="Consolas" w:cs="Consolas"/>
+          <w:color w:val="008080"/>
+          <w:sz w:val="21"/>
+          <w:szCs w:val="21"/>
+        </w:rPr>
+        <w:t>&lt;&lt;</w:t>
       </w:r>
       <w:r>
         <w:rPr>
@@ -4634,9 +5008,54 @@
           <w:color w:val="000000"/>
           <w:sz w:val="21"/>
           <w:szCs w:val="21"/>
+        </w:rPr>
+        <w:t xml:space="preserve"> </w:t>
+      </w:r>
+      <w:r>
+        <w:rPr>
+          <w:rFonts w:ascii="Consolas" w:hAnsi="Consolas" w:cs="Consolas"/>
+          <w:color w:val="A31515"/>
+          <w:sz w:val="21"/>
+          <w:szCs w:val="21"/>
+        </w:rPr>
+        <w:t>"</w:t>
+      </w:r>
+      <w:r>
+        <w:rPr>
+          <w:rFonts w:ascii="Consolas" w:hAnsi="Consolas" w:cs="Consolas"/>
+          <w:color w:val="A31515"/>
+          <w:sz w:val="21"/>
+          <w:szCs w:val="21"/>
+        </w:rPr>
+        <w:t>Введите</w:t>
+      </w:r>
+      <w:r>
+        <w:rPr>
+          <w:rFonts w:ascii="Consolas" w:hAnsi="Consolas" w:cs="Consolas"/>
+          <w:color w:val="A31515"/>
+          <w:sz w:val="21"/>
+          <w:szCs w:val="21"/>
+        </w:rPr>
+        <w:t xml:space="preserve"> </w:t>
+      </w:r>
+      <w:r>
+        <w:rPr>
+          <w:rFonts w:ascii="Consolas" w:hAnsi="Consolas" w:cs="Consolas"/>
+          <w:color w:val="A31515"/>
+          <w:sz w:val="21"/>
+          <w:szCs w:val="21"/>
           <w:lang w:val="en-US"/>
         </w:rPr>
-        <w:t>cout</w:t>
+        <w:t>Eps</w:t>
+      </w:r>
+      <w:r>
+        <w:rPr>
+          <w:rFonts w:ascii="Consolas" w:hAnsi="Consolas" w:cs="Consolas"/>
+          <w:color w:val="A31515"/>
+          <w:sz w:val="21"/>
+          <w:szCs w:val="21"/>
+        </w:rPr>
+        <w:t>: "</w:t>
       </w:r>
       <w:r>
         <w:rPr>
@@ -4644,86 +5063,6 @@
           <w:color w:val="000000"/>
           <w:sz w:val="21"/>
           <w:szCs w:val="21"/>
-          <w:lang w:val="en-US"/>
-        </w:rPr>
-        <w:t xml:space="preserve"> </w:t>
-      </w:r>
-      <w:r>
-        <w:rPr>
-          <w:rFonts w:ascii="Consolas" w:hAnsi="Consolas" w:cs="Consolas"/>
-          <w:color w:val="008080"/>
-          <w:sz w:val="21"/>
-          <w:szCs w:val="21"/>
-          <w:lang w:val="en-US"/>
-        </w:rPr>
-        <w:t>&lt;&lt;</w:t>
-      </w:r>
-      <w:r>
-        <w:rPr>
-          <w:rFonts w:ascii="Consolas" w:hAnsi="Consolas" w:cs="Consolas"/>
-          <w:color w:val="000000"/>
-          <w:sz w:val="21"/>
-          <w:szCs w:val="21"/>
-          <w:lang w:val="en-US"/>
-        </w:rPr>
-        <w:t xml:space="preserve"> </w:t>
-      </w:r>
-      <w:r>
-        <w:rPr>
-          <w:rFonts w:ascii="Consolas" w:hAnsi="Consolas" w:cs="Consolas"/>
-          <w:color w:val="A31515"/>
-          <w:sz w:val="21"/>
-          <w:szCs w:val="21"/>
-          <w:lang w:val="en-US"/>
-        </w:rPr>
-        <w:t>"</w:t>
-      </w:r>
-      <w:r>
-        <w:rPr>
-          <w:rFonts w:ascii="Consolas" w:hAnsi="Consolas" w:cs="Consolas"/>
-          <w:color w:val="A31515"/>
-          <w:sz w:val="21"/>
-          <w:szCs w:val="21"/>
-        </w:rPr>
-        <w:t>Введите</w:t>
-      </w:r>
-      <w:r>
-        <w:rPr>
-          <w:rFonts w:ascii="Consolas" w:hAnsi="Consolas" w:cs="Consolas"/>
-          <w:color w:val="A31515"/>
-          <w:sz w:val="21"/>
-          <w:szCs w:val="21"/>
-          <w:lang w:val="en-US"/>
-        </w:rPr>
-        <w:t xml:space="preserve"> </w:t>
-      </w:r>
-      <w:r>
-        <w:rPr>
-          <w:rFonts w:ascii="Consolas" w:hAnsi="Consolas" w:cs="Consolas"/>
-          <w:color w:val="A31515"/>
-          <w:sz w:val="21"/>
-          <w:szCs w:val="21"/>
-          <w:lang w:val="en-US"/>
-        </w:rPr>
-        <w:t>Eps</w:t>
-      </w:r>
-      <w:r>
-        <w:rPr>
-          <w:rFonts w:ascii="Consolas" w:hAnsi="Consolas" w:cs="Consolas"/>
-          <w:color w:val="A31515"/>
-          <w:sz w:val="21"/>
-          <w:szCs w:val="21"/>
-          <w:lang w:val="en-US"/>
-        </w:rPr>
-        <w:t>: "</w:t>
-      </w:r>
-      <w:r>
-        <w:rPr>
-          <w:rFonts w:ascii="Consolas" w:hAnsi="Consolas" w:cs="Consolas"/>
-          <w:color w:val="000000"/>
-          <w:sz w:val="21"/>
-          <w:szCs w:val="21"/>
-          <w:lang w:val="en-US"/>
         </w:rPr>
         <w:t>;</w:t>
       </w:r>
@@ -4749,10 +5088,21 @@
           <w:color w:val="000000"/>
           <w:sz w:val="21"/>
           <w:szCs w:val="21"/>
+        </w:rPr>
+        <w:tab/>
+      </w:r>
+      <w:proofErr w:type="spellStart"/>
+      <w:r>
+        <w:rPr>
+          <w:rFonts w:ascii="Consolas" w:hAnsi="Consolas" w:cs="Consolas"/>
+          <w:color w:val="000000"/>
+          <w:sz w:val="21"/>
+          <w:szCs w:val="21"/>
           <w:lang w:val="en-US"/>
         </w:rPr>
-        <w:tab/>
-      </w:r>
+        <w:t>cin</w:t>
+      </w:r>
+      <w:proofErr w:type="spellEnd"/>
       <w:r>
         <w:rPr>
           <w:rFonts w:ascii="Consolas" w:hAnsi="Consolas" w:cs="Consolas"/>
@@ -4761,7 +5111,7 @@
           <w:szCs w:val="21"/>
           <w:lang w:val="en-US"/>
         </w:rPr>
-        <w:t xml:space="preserve">cin </w:t>
+        <w:t xml:space="preserve"> </w:t>
       </w:r>
       <w:r>
         <w:rPr>
@@ -4796,6 +5146,7 @@
           <w:color w:val="000000"/>
           <w:sz w:val="21"/>
           <w:szCs w:val="21"/>
+          <w:lang w:val="en-US"/>
         </w:rPr>
       </w:pPr>
       <w:r>
@@ -4807,14 +5158,26 @@
           <w:lang w:val="en-US"/>
         </w:rPr>
         <w:tab/>
+      </w:r>
+      <w:proofErr w:type="spellStart"/>
+      <w:r>
+        <w:rPr>
+          <w:rFonts w:ascii="Consolas" w:hAnsi="Consolas" w:cs="Consolas"/>
+          <w:color w:val="000000"/>
+          <w:sz w:val="21"/>
+          <w:szCs w:val="21"/>
+          <w:lang w:val="en-US"/>
+        </w:rPr>
         <w:t>cout</w:t>
       </w:r>
+      <w:proofErr w:type="spellEnd"/>
       <w:r>
         <w:rPr>
           <w:rFonts w:ascii="Consolas" w:hAnsi="Consolas" w:cs="Consolas"/>
           <w:color w:val="000000"/>
           <w:sz w:val="21"/>
           <w:szCs w:val="21"/>
+          <w:lang w:val="en-US"/>
         </w:rPr>
         <w:t xml:space="preserve"> </w:t>
       </w:r>
@@ -4824,6 +5187,7 @@
           <w:color w:val="008080"/>
           <w:sz w:val="21"/>
           <w:szCs w:val="21"/>
+          <w:lang w:val="en-US"/>
         </w:rPr>
         <w:t>&lt;&lt;</w:t>
       </w:r>
@@ -4833,6 +5197,7 @@
           <w:color w:val="000000"/>
           <w:sz w:val="21"/>
           <w:szCs w:val="21"/>
+          <w:lang w:val="en-US"/>
         </w:rPr>
         <w:t xml:space="preserve"> </w:t>
       </w:r>
@@ -4842,6 +5207,7 @@
           <w:color w:val="A31515"/>
           <w:sz w:val="21"/>
           <w:szCs w:val="21"/>
+          <w:lang w:val="en-US"/>
         </w:rPr>
         <w:t>"\</w:t>
       </w:r>
@@ -4861,6 +5227,7 @@
           <w:color w:val="A31515"/>
           <w:sz w:val="21"/>
           <w:szCs w:val="21"/>
+          <w:lang w:val="en-US"/>
         </w:rPr>
         <w:t>"</w:t>
       </w:r>
@@ -4870,6 +5237,7 @@
           <w:color w:val="000000"/>
           <w:sz w:val="21"/>
           <w:szCs w:val="21"/>
+          <w:lang w:val="en-US"/>
         </w:rPr>
         <w:t>;</w:t>
       </w:r>
@@ -4886,6 +5254,7 @@
           <w:color w:val="000000"/>
           <w:sz w:val="21"/>
           <w:szCs w:val="21"/>
+          <w:lang w:val="en-US"/>
         </w:rPr>
       </w:pPr>
       <w:r>
@@ -4894,6 +5263,7 @@
           <w:color w:val="000000"/>
           <w:sz w:val="21"/>
           <w:szCs w:val="21"/>
+          <w:lang w:val="en-US"/>
         </w:rPr>
         <w:tab/>
       </w:r>
@@ -4913,6 +5283,7 @@
           <w:color w:val="000000"/>
           <w:sz w:val="21"/>
           <w:szCs w:val="21"/>
+          <w:lang w:val="en-US"/>
         </w:rPr>
         <w:t xml:space="preserve"> (</w:t>
       </w:r>
@@ -4932,6 +5303,7 @@
           <w:color w:val="000000"/>
           <w:sz w:val="21"/>
           <w:szCs w:val="21"/>
+          <w:lang w:val="en-US"/>
         </w:rPr>
         <w:t xml:space="preserve"> &lt;= 0) {</w:t>
       </w:r>
@@ -4956,6 +5328,7 @@
           <w:color w:val="000000"/>
           <w:sz w:val="21"/>
           <w:szCs w:val="21"/>
+          <w:lang w:val="en-US"/>
         </w:rPr>
         <w:tab/>
       </w:r>
@@ -4965,6 +5338,7 @@
           <w:color w:val="000000"/>
           <w:sz w:val="21"/>
           <w:szCs w:val="21"/>
+          <w:lang w:val="en-US"/>
         </w:rPr>
         <w:tab/>
       </w:r>
@@ -5010,7 +5384,26 @@
           <w:szCs w:val="21"/>
         </w:rPr>
         <w:tab/>
-        <w:t xml:space="preserve">cout </w:t>
+      </w:r>
+      <w:proofErr w:type="spellStart"/>
+      <w:r>
+        <w:rPr>
+          <w:rFonts w:ascii="Consolas" w:hAnsi="Consolas" w:cs="Consolas"/>
+          <w:color w:val="000000"/>
+          <w:sz w:val="21"/>
+          <w:szCs w:val="21"/>
+        </w:rPr>
+        <w:t>cout</w:t>
+      </w:r>
+      <w:proofErr w:type="spellEnd"/>
+      <w:r>
+        <w:rPr>
+          <w:rFonts w:ascii="Consolas" w:hAnsi="Consolas" w:cs="Consolas"/>
+          <w:color w:val="000000"/>
+          <w:sz w:val="21"/>
+          <w:szCs w:val="21"/>
+        </w:rPr>
+        <w:t xml:space="preserve"> </w:t>
       </w:r>
       <w:r>
         <w:rPr>
@@ -5037,7 +5430,27 @@
           <w:sz w:val="21"/>
           <w:szCs w:val="21"/>
         </w:rPr>
-        <w:t>"ОШИБКА - Eps должен быть больше 0."</w:t>
+        <w:t xml:space="preserve">"ОШИБКА - </w:t>
+      </w:r>
+      <w:proofErr w:type="spellStart"/>
+      <w:r>
+        <w:rPr>
+          <w:rFonts w:ascii="Consolas" w:hAnsi="Consolas" w:cs="Consolas"/>
+          <w:color w:val="A31515"/>
+          <w:sz w:val="21"/>
+          <w:szCs w:val="21"/>
+        </w:rPr>
+        <w:t>Eps</w:t>
+      </w:r>
+      <w:proofErr w:type="spellEnd"/>
+      <w:r>
+        <w:rPr>
+          <w:rFonts w:ascii="Consolas" w:hAnsi="Consolas" w:cs="Consolas"/>
+          <w:color w:val="A31515"/>
+          <w:sz w:val="21"/>
+          <w:szCs w:val="21"/>
+        </w:rPr>
+        <w:t xml:space="preserve"> должен быть больше 0."</w:t>
       </w:r>
       <w:r>
         <w:rPr>
@@ -5066,7 +5479,29 @@
           <w:szCs w:val="21"/>
           <w:lang w:val="en-US"/>
         </w:rPr>
-        <w:t xml:space="preserve"> endl;</w:t>
+        <w:t xml:space="preserve"> </w:t>
+      </w:r>
+      <w:proofErr w:type="spellStart"/>
+      <w:r>
+        <w:rPr>
+          <w:rFonts w:ascii="Consolas" w:hAnsi="Consolas" w:cs="Consolas"/>
+          <w:color w:val="000000"/>
+          <w:sz w:val="21"/>
+          <w:szCs w:val="21"/>
+          <w:lang w:val="en-US"/>
+        </w:rPr>
+        <w:t>endl</w:t>
+      </w:r>
+      <w:proofErr w:type="spellEnd"/>
+      <w:r>
+        <w:rPr>
+          <w:rFonts w:ascii="Consolas" w:hAnsi="Consolas" w:cs="Consolas"/>
+          <w:color w:val="000000"/>
+          <w:sz w:val="21"/>
+          <w:szCs w:val="21"/>
+          <w:lang w:val="en-US"/>
+        </w:rPr>
+        <w:t>;</w:t>
       </w:r>
     </w:p>
     <w:p>
@@ -5081,9 +5516,18 @@
           <w:color w:val="000000"/>
           <w:sz w:val="21"/>
           <w:szCs w:val="21"/>
+        </w:rPr>
+      </w:pPr>
+      <w:r>
+        <w:rPr>
+          <w:rFonts w:ascii="Consolas" w:hAnsi="Consolas" w:cs="Consolas"/>
+          <w:color w:val="000000"/>
+          <w:sz w:val="21"/>
+          <w:szCs w:val="21"/>
           <w:lang w:val="en-US"/>
         </w:rPr>
-      </w:pPr>
+        <w:tab/>
+      </w:r>
       <w:r>
         <w:rPr>
           <w:rFonts w:ascii="Consolas" w:hAnsi="Consolas" w:cs="Consolas"/>
@@ -5097,30 +5541,19 @@
       <w:r>
         <w:rPr>
           <w:rFonts w:ascii="Consolas" w:hAnsi="Consolas" w:cs="Consolas"/>
+          <w:color w:val="0000FF"/>
+          <w:sz w:val="21"/>
+          <w:szCs w:val="21"/>
+          <w:lang w:val="en-US"/>
+        </w:rPr>
+        <w:t>return</w:t>
+      </w:r>
+      <w:r>
+        <w:rPr>
+          <w:rFonts w:ascii="Consolas" w:hAnsi="Consolas" w:cs="Consolas"/>
           <w:color w:val="000000"/>
           <w:sz w:val="21"/>
           <w:szCs w:val="21"/>
-          <w:lang w:val="en-US"/>
-        </w:rPr>
-        <w:tab/>
-      </w:r>
-      <w:r>
-        <w:rPr>
-          <w:rFonts w:ascii="Consolas" w:hAnsi="Consolas" w:cs="Consolas"/>
-          <w:color w:val="0000FF"/>
-          <w:sz w:val="21"/>
-          <w:szCs w:val="21"/>
-          <w:lang w:val="en-US"/>
-        </w:rPr>
-        <w:t>return</w:t>
-      </w:r>
-      <w:r>
-        <w:rPr>
-          <w:rFonts w:ascii="Consolas" w:hAnsi="Consolas" w:cs="Consolas"/>
-          <w:color w:val="000000"/>
-          <w:sz w:val="21"/>
-          <w:szCs w:val="21"/>
-          <w:lang w:val="en-US"/>
         </w:rPr>
         <w:t xml:space="preserve"> 0;</w:t>
       </w:r>
@@ -5137,7 +5570,6 @@
           <w:color w:val="000000"/>
           <w:sz w:val="21"/>
           <w:szCs w:val="21"/>
-          <w:lang w:val="en-US"/>
         </w:rPr>
       </w:pPr>
       <w:r>
@@ -5146,7 +5578,6 @@
           <w:color w:val="000000"/>
           <w:sz w:val="21"/>
           <w:szCs w:val="21"/>
-          <w:lang w:val="en-US"/>
         </w:rPr>
         <w:tab/>
         <w:t>}</w:t>
@@ -5164,7 +5595,6 @@
           <w:color w:val="000000"/>
           <w:sz w:val="21"/>
           <w:szCs w:val="21"/>
-          <w:lang w:val="en-US"/>
         </w:rPr>
       </w:pPr>
       <w:r>
@@ -5173,7 +5603,6 @@
           <w:color w:val="000000"/>
           <w:sz w:val="21"/>
           <w:szCs w:val="21"/>
-          <w:lang w:val="en-US"/>
         </w:rPr>
         <w:tab/>
       </w:r>
@@ -5190,7 +5619,6 @@
           <w:color w:val="000000"/>
           <w:sz w:val="21"/>
           <w:szCs w:val="21"/>
-          <w:lang w:val="en-US"/>
         </w:rPr>
       </w:pPr>
       <w:r>
@@ -5199,7 +5627,6 @@
           <w:color w:val="000000"/>
           <w:sz w:val="21"/>
           <w:szCs w:val="21"/>
-          <w:lang w:val="en-US"/>
         </w:rPr>
         <w:tab/>
       </w:r>
@@ -5209,7 +5636,6 @@
           <w:color w:val="008000"/>
           <w:sz w:val="21"/>
           <w:szCs w:val="21"/>
-          <w:lang w:val="en-US"/>
         </w:rPr>
         <w:t xml:space="preserve">// </w:t>
       </w:r>
@@ -5228,7 +5654,6 @@
           <w:color w:val="008000"/>
           <w:sz w:val="21"/>
           <w:szCs w:val="21"/>
-          <w:lang w:val="en-US"/>
         </w:rPr>
         <w:t xml:space="preserve"> </w:t>
       </w:r>
@@ -5254,36 +5679,33 @@
           <w:color w:val="000000"/>
           <w:sz w:val="21"/>
           <w:szCs w:val="21"/>
+        </w:rPr>
+      </w:pPr>
+      <w:r>
+        <w:rPr>
+          <w:rFonts w:ascii="Consolas" w:hAnsi="Consolas" w:cs="Consolas"/>
+          <w:color w:val="000000"/>
+          <w:sz w:val="21"/>
+          <w:szCs w:val="21"/>
+        </w:rPr>
+        <w:tab/>
+      </w:r>
+      <w:r>
+        <w:rPr>
+          <w:rFonts w:ascii="Consolas" w:hAnsi="Consolas" w:cs="Consolas"/>
+          <w:color w:val="0000FF"/>
+          <w:sz w:val="21"/>
+          <w:szCs w:val="21"/>
           <w:lang w:val="en-US"/>
         </w:rPr>
-      </w:pPr>
+        <w:t>do</w:t>
+      </w:r>
       <w:r>
         <w:rPr>
           <w:rFonts w:ascii="Consolas" w:hAnsi="Consolas" w:cs="Consolas"/>
           <w:color w:val="000000"/>
           <w:sz w:val="21"/>
           <w:szCs w:val="21"/>
-          <w:lang w:val="en-US"/>
-        </w:rPr>
-        <w:tab/>
-      </w:r>
-      <w:r>
-        <w:rPr>
-          <w:rFonts w:ascii="Consolas" w:hAnsi="Consolas" w:cs="Consolas"/>
-          <w:color w:val="0000FF"/>
-          <w:sz w:val="21"/>
-          <w:szCs w:val="21"/>
-          <w:lang w:val="en-US"/>
-        </w:rPr>
-        <w:t>do</w:t>
-      </w:r>
-      <w:r>
-        <w:rPr>
-          <w:rFonts w:ascii="Consolas" w:hAnsi="Consolas" w:cs="Consolas"/>
-          <w:color w:val="000000"/>
-          <w:sz w:val="21"/>
-          <w:szCs w:val="21"/>
-          <w:lang w:val="en-US"/>
         </w:rPr>
         <w:t xml:space="preserve"> {</w:t>
       </w:r>
@@ -5308,7 +5730,6 @@
           <w:color w:val="000000"/>
           <w:sz w:val="21"/>
           <w:szCs w:val="21"/>
-          <w:lang w:val="en-US"/>
         </w:rPr>
         <w:tab/>
       </w:r>
@@ -5318,7 +5739,6 @@
           <w:color w:val="000000"/>
           <w:sz w:val="21"/>
           <w:szCs w:val="21"/>
-          <w:lang w:val="en-US"/>
         </w:rPr>
         <w:tab/>
       </w:r>
@@ -5408,7 +5828,26 @@
           <w:szCs w:val="21"/>
         </w:rPr>
         <w:tab/>
-        <w:t>Sum += 1.0 / N / (N+1);</w:t>
+      </w:r>
+      <w:proofErr w:type="spellStart"/>
+      <w:r>
+        <w:rPr>
+          <w:rFonts w:ascii="Consolas" w:hAnsi="Consolas" w:cs="Consolas"/>
+          <w:color w:val="000000"/>
+          <w:sz w:val="21"/>
+          <w:szCs w:val="21"/>
+        </w:rPr>
+        <w:t>Sum</w:t>
+      </w:r>
+      <w:proofErr w:type="spellEnd"/>
+      <w:r>
+        <w:rPr>
+          <w:rFonts w:ascii="Consolas" w:hAnsi="Consolas" w:cs="Consolas"/>
+          <w:color w:val="000000"/>
+          <w:sz w:val="21"/>
+          <w:szCs w:val="21"/>
+        </w:rPr>
+        <w:t xml:space="preserve"> += 1.0 / N / (N+1);</w:t>
       </w:r>
       <w:r>
         <w:rPr>
@@ -5462,6 +5901,7 @@
         </w:rPr>
         <w:tab/>
       </w:r>
+      <w:proofErr w:type="spellStart"/>
       <w:r>
         <w:rPr>
           <w:rFonts w:ascii="Consolas" w:hAnsi="Consolas" w:cs="Consolas"/>
@@ -5472,6 +5912,7 @@
         </w:rPr>
         <w:t>if</w:t>
       </w:r>
+      <w:proofErr w:type="spellEnd"/>
       <w:r>
         <w:rPr>
           <w:rFonts w:ascii="Consolas" w:hAnsi="Consolas" w:cs="Consolas"/>
@@ -5480,8 +5921,9 @@
           <w:szCs w:val="21"/>
           <w:lang w:val="es-ES_tradnl"/>
         </w:rPr>
-        <w:t xml:space="preserve"> (prevDelta + Sum - </w:t>
-      </w:r>
+        <w:t xml:space="preserve"> (</w:t>
+      </w:r>
+      <w:proofErr w:type="spellStart"/>
       <w:r>
         <w:rPr>
           <w:rFonts w:ascii="Consolas" w:hAnsi="Consolas" w:cs="Consolas"/>
@@ -5490,8 +5932,31 @@
           <w:szCs w:val="21"/>
           <w:lang w:val="es-ES_tradnl"/>
         </w:rPr>
+        <w:t>prevDelta</w:t>
+      </w:r>
+      <w:proofErr w:type="spellEnd"/>
+      <w:r>
+        <w:rPr>
+          <w:rFonts w:ascii="Consolas" w:hAnsi="Consolas" w:cs="Consolas"/>
+          <w:color w:val="000000"/>
+          <w:sz w:val="21"/>
+          <w:szCs w:val="21"/>
+          <w:lang w:val="es-ES_tradnl"/>
+        </w:rPr>
+        <w:t xml:space="preserve"> + Sum - </w:t>
+      </w:r>
+      <w:proofErr w:type="spellStart"/>
+      <w:r>
+        <w:rPr>
+          <w:rFonts w:ascii="Consolas" w:hAnsi="Consolas" w:cs="Consolas"/>
+          <w:color w:val="000000"/>
+          <w:sz w:val="21"/>
+          <w:szCs w:val="21"/>
+          <w:lang w:val="es-ES_tradnl"/>
+        </w:rPr>
         <w:t>e_sum</w:t>
       </w:r>
+      <w:proofErr w:type="spellEnd"/>
       <w:r>
         <w:rPr>
           <w:rFonts w:ascii="Consolas" w:hAnsi="Consolas" w:cs="Consolas"/>
@@ -5648,7 +6113,26 @@
           <w:szCs w:val="21"/>
         </w:rPr>
         <w:tab/>
-        <w:t xml:space="preserve">cout </w:t>
+      </w:r>
+      <w:proofErr w:type="spellStart"/>
+      <w:r>
+        <w:rPr>
+          <w:rFonts w:ascii="Consolas" w:hAnsi="Consolas" w:cs="Consolas"/>
+          <w:color w:val="000000"/>
+          <w:sz w:val="21"/>
+          <w:szCs w:val="21"/>
+        </w:rPr>
+        <w:t>cout</w:t>
+      </w:r>
+      <w:proofErr w:type="spellEnd"/>
+      <w:r>
+        <w:rPr>
+          <w:rFonts w:ascii="Consolas" w:hAnsi="Consolas" w:cs="Consolas"/>
+          <w:color w:val="000000"/>
+          <w:sz w:val="21"/>
+          <w:szCs w:val="21"/>
+        </w:rPr>
+        <w:t xml:space="preserve"> </w:t>
       </w:r>
       <w:r>
         <w:rPr>
@@ -5756,6 +6240,7 @@
         </w:rPr>
         <w:tab/>
       </w:r>
+      <w:proofErr w:type="spellStart"/>
       <w:r>
         <w:rPr>
           <w:rFonts w:ascii="Consolas" w:hAnsi="Consolas" w:cs="Consolas"/>
@@ -5765,6 +6250,7 @@
         </w:rPr>
         <w:t>return</w:t>
       </w:r>
+      <w:proofErr w:type="spellEnd"/>
       <w:r>
         <w:rPr>
           <w:rFonts w:ascii="Consolas" w:hAnsi="Consolas" w:cs="Consolas"/>
@@ -5954,8 +6440,8 @@
           <w:szCs w:val="21"/>
         </w:rPr>
         <w:tab/>
-        <w:t xml:space="preserve">prevDelta = </w:t>
-      </w:r>
+      </w:r>
+      <w:proofErr w:type="spellStart"/>
       <w:r>
         <w:rPr>
           <w:rFonts w:ascii="Consolas" w:hAnsi="Consolas" w:cs="Consolas"/>
@@ -5963,8 +6449,9 @@
           <w:sz w:val="21"/>
           <w:szCs w:val="21"/>
         </w:rPr>
-        <w:t xml:space="preserve">e_sum </w:t>
-      </w:r>
+        <w:t>prevDelta</w:t>
+      </w:r>
+      <w:proofErr w:type="spellEnd"/>
       <w:r>
         <w:rPr>
           <w:rFonts w:ascii="Consolas" w:hAnsi="Consolas" w:cs="Consolas"/>
@@ -5972,7 +6459,56 @@
           <w:sz w:val="21"/>
           <w:szCs w:val="21"/>
         </w:rPr>
-        <w:t>- Sum;</w:t>
+        <w:t xml:space="preserve"> = </w:t>
+      </w:r>
+      <w:proofErr w:type="spellStart"/>
+      <w:r>
+        <w:rPr>
+          <w:rFonts w:ascii="Consolas" w:hAnsi="Consolas" w:cs="Consolas"/>
+          <w:color w:val="000000"/>
+          <w:sz w:val="21"/>
+          <w:szCs w:val="21"/>
+        </w:rPr>
+        <w:t>e_sum</w:t>
+      </w:r>
+      <w:proofErr w:type="spellEnd"/>
+      <w:r>
+        <w:rPr>
+          <w:rFonts w:ascii="Consolas" w:hAnsi="Consolas" w:cs="Consolas"/>
+          <w:color w:val="000000"/>
+          <w:sz w:val="21"/>
+          <w:szCs w:val="21"/>
+        </w:rPr>
+        <w:t xml:space="preserve"> </w:t>
+      </w:r>
+      <w:r>
+        <w:rPr>
+          <w:rFonts w:ascii="Consolas" w:hAnsi="Consolas" w:cs="Consolas"/>
+          <w:color w:val="000000"/>
+          <w:sz w:val="21"/>
+          <w:szCs w:val="21"/>
+        </w:rPr>
+        <w:t xml:space="preserve">- </w:t>
+      </w:r>
+      <w:proofErr w:type="spellStart"/>
+      <w:r>
+        <w:rPr>
+          <w:rFonts w:ascii="Consolas" w:hAnsi="Consolas" w:cs="Consolas"/>
+          <w:color w:val="000000"/>
+          <w:sz w:val="21"/>
+          <w:szCs w:val="21"/>
+        </w:rPr>
+        <w:t>Sum</w:t>
+      </w:r>
+      <w:proofErr w:type="spellEnd"/>
+      <w:r>
+        <w:rPr>
+          <w:rFonts w:ascii="Consolas" w:hAnsi="Consolas" w:cs="Consolas"/>
+          <w:color w:val="000000"/>
+          <w:sz w:val="21"/>
+          <w:szCs w:val="21"/>
+        </w:rPr>
+        <w:t>;</w:t>
       </w:r>
       <w:r>
         <w:rPr>
@@ -6017,6 +6553,7 @@
         <w:tab/>
         <w:t xml:space="preserve">} </w:t>
       </w:r>
+      <w:proofErr w:type="spellStart"/>
       <w:r>
         <w:rPr>
           <w:rFonts w:ascii="Consolas" w:hAnsi="Consolas" w:cs="Consolas"/>
@@ -6026,6 +6563,7 @@
         </w:rPr>
         <w:t>while</w:t>
       </w:r>
+      <w:proofErr w:type="spellEnd"/>
       <w:r>
         <w:rPr>
           <w:rFonts w:ascii="Consolas" w:hAnsi="Consolas" w:cs="Consolas"/>
@@ -6033,7 +6571,47 @@
           <w:sz w:val="21"/>
           <w:szCs w:val="21"/>
         </w:rPr>
-        <w:t xml:space="preserve"> (prevDelta &gt; Eps);</w:t>
+        <w:t xml:space="preserve"> (</w:t>
+      </w:r>
+      <w:proofErr w:type="spellStart"/>
+      <w:r>
+        <w:rPr>
+          <w:rFonts w:ascii="Consolas" w:hAnsi="Consolas" w:cs="Consolas"/>
+          <w:color w:val="000000"/>
+          <w:sz w:val="21"/>
+          <w:szCs w:val="21"/>
+        </w:rPr>
+        <w:t>prevDelta</w:t>
+      </w:r>
+      <w:proofErr w:type="spellEnd"/>
+      <w:r>
+        <w:rPr>
+          <w:rFonts w:ascii="Consolas" w:hAnsi="Consolas" w:cs="Consolas"/>
+          <w:color w:val="000000"/>
+          <w:sz w:val="21"/>
+          <w:szCs w:val="21"/>
+        </w:rPr>
+        <w:t xml:space="preserve"> &gt; </w:t>
+      </w:r>
+      <w:proofErr w:type="spellStart"/>
+      <w:r>
+        <w:rPr>
+          <w:rFonts w:ascii="Consolas" w:hAnsi="Consolas" w:cs="Consolas"/>
+          <w:color w:val="000000"/>
+          <w:sz w:val="21"/>
+          <w:szCs w:val="21"/>
+        </w:rPr>
+        <w:t>Eps</w:t>
+      </w:r>
+      <w:proofErr w:type="spellEnd"/>
+      <w:r>
+        <w:rPr>
+          <w:rFonts w:ascii="Consolas" w:hAnsi="Consolas" w:cs="Consolas"/>
+          <w:color w:val="000000"/>
+          <w:sz w:val="21"/>
+          <w:szCs w:val="21"/>
+        </w:rPr>
+        <w:t>);</w:t>
       </w:r>
     </w:p>
     <w:p>
@@ -6106,7 +6684,26 @@
           <w:szCs w:val="21"/>
         </w:rPr>
         <w:tab/>
-        <w:t xml:space="preserve">cout </w:t>
+      </w:r>
+      <w:proofErr w:type="spellStart"/>
+      <w:r>
+        <w:rPr>
+          <w:rFonts w:ascii="Consolas" w:hAnsi="Consolas" w:cs="Consolas"/>
+          <w:color w:val="000000"/>
+          <w:sz w:val="21"/>
+          <w:szCs w:val="21"/>
+        </w:rPr>
+        <w:t>cout</w:t>
+      </w:r>
+      <w:proofErr w:type="spellEnd"/>
+      <w:r>
+        <w:rPr>
+          <w:rFonts w:ascii="Consolas" w:hAnsi="Consolas" w:cs="Consolas"/>
+          <w:color w:val="000000"/>
+          <w:sz w:val="21"/>
+          <w:szCs w:val="21"/>
+        </w:rPr>
+        <w:t xml:space="preserve"> </w:t>
       </w:r>
       <w:r>
         <w:rPr>
@@ -6133,7 +6730,67 @@
           <w:sz w:val="21"/>
           <w:szCs w:val="21"/>
         </w:rPr>
-        <w:t>"Cумма получена\nКоличество просумированных элементов N = "</w:t>
+        <w:t>"</w:t>
+      </w:r>
+      <w:proofErr w:type="spellStart"/>
+      <w:r>
+        <w:rPr>
+          <w:rFonts w:ascii="Consolas" w:hAnsi="Consolas" w:cs="Consolas"/>
+          <w:color w:val="A31515"/>
+          <w:sz w:val="21"/>
+          <w:szCs w:val="21"/>
+        </w:rPr>
+        <w:t>Cумма</w:t>
+      </w:r>
+      <w:proofErr w:type="spellEnd"/>
+      <w:r>
+        <w:rPr>
+          <w:rFonts w:ascii="Consolas" w:hAnsi="Consolas" w:cs="Consolas"/>
+          <w:color w:val="A31515"/>
+          <w:sz w:val="21"/>
+          <w:szCs w:val="21"/>
+        </w:rPr>
+        <w:t xml:space="preserve"> получена\</w:t>
+      </w:r>
+      <w:proofErr w:type="spellStart"/>
+      <w:r>
+        <w:rPr>
+          <w:rFonts w:ascii="Consolas" w:hAnsi="Consolas" w:cs="Consolas"/>
+          <w:color w:val="A31515"/>
+          <w:sz w:val="21"/>
+          <w:szCs w:val="21"/>
+        </w:rPr>
+        <w:t>nКоличество</w:t>
+      </w:r>
+      <w:proofErr w:type="spellEnd"/>
+      <w:r>
+        <w:rPr>
+          <w:rFonts w:ascii="Consolas" w:hAnsi="Consolas" w:cs="Consolas"/>
+          <w:color w:val="A31515"/>
+          <w:sz w:val="21"/>
+          <w:szCs w:val="21"/>
+        </w:rPr>
+        <w:t xml:space="preserve"> </w:t>
+      </w:r>
+      <w:proofErr w:type="spellStart"/>
+      <w:r>
+        <w:rPr>
+          <w:rFonts w:ascii="Consolas" w:hAnsi="Consolas" w:cs="Consolas"/>
+          <w:color w:val="A31515"/>
+          <w:sz w:val="21"/>
+          <w:szCs w:val="21"/>
+        </w:rPr>
+        <w:t>просумированных</w:t>
+      </w:r>
+      <w:proofErr w:type="spellEnd"/>
+      <w:r>
+        <w:rPr>
+          <w:rFonts w:ascii="Consolas" w:hAnsi="Consolas" w:cs="Consolas"/>
+          <w:color w:val="A31515"/>
+          <w:sz w:val="21"/>
+          <w:szCs w:val="21"/>
+        </w:rPr>
+        <w:t xml:space="preserve"> элементов N = "</w:t>
       </w:r>
       <w:r>
         <w:rPr>
@@ -6178,7 +6835,27 @@
           <w:sz w:val="21"/>
           <w:szCs w:val="21"/>
         </w:rPr>
-        <w:t xml:space="preserve"> endl;</w:t>
+        <w:t xml:space="preserve"> </w:t>
+      </w:r>
+      <w:proofErr w:type="spellStart"/>
+      <w:r>
+        <w:rPr>
+          <w:rFonts w:ascii="Consolas" w:hAnsi="Consolas" w:cs="Consolas"/>
+          <w:color w:val="000000"/>
+          <w:sz w:val="21"/>
+          <w:szCs w:val="21"/>
+        </w:rPr>
+        <w:t>endl</w:t>
+      </w:r>
+      <w:proofErr w:type="spellEnd"/>
+      <w:r>
+        <w:rPr>
+          <w:rFonts w:ascii="Consolas" w:hAnsi="Consolas" w:cs="Consolas"/>
+          <w:color w:val="000000"/>
+          <w:sz w:val="21"/>
+          <w:szCs w:val="21"/>
+        </w:rPr>
+        <w:t>;</w:t>
       </w:r>
     </w:p>
     <w:p>
@@ -6205,6 +6882,7 @@
         </w:rPr>
         <w:tab/>
       </w:r>
+      <w:proofErr w:type="spellStart"/>
       <w:r>
         <w:rPr>
           <w:rFonts w:ascii="Consolas" w:hAnsi="Consolas" w:cs="Consolas"/>
@@ -6213,7 +6891,18 @@
           <w:szCs w:val="21"/>
           <w:lang w:val="en-US"/>
         </w:rPr>
-        <w:t xml:space="preserve">cout </w:t>
+        <w:t>cout</w:t>
+      </w:r>
+      <w:proofErr w:type="spellEnd"/>
+      <w:r>
+        <w:rPr>
+          <w:rFonts w:ascii="Consolas" w:hAnsi="Consolas" w:cs="Consolas"/>
+          <w:color w:val="000000"/>
+          <w:sz w:val="21"/>
+          <w:szCs w:val="21"/>
+          <w:lang w:val="en-US"/>
+        </w:rPr>
+        <w:t xml:space="preserve"> </w:t>
       </w:r>
       <w:r>
         <w:rPr>
@@ -6312,7 +7001,29 @@
           <w:szCs w:val="21"/>
           <w:lang w:val="en-US"/>
         </w:rPr>
-        <w:t xml:space="preserve"> endl;</w:t>
+        <w:t xml:space="preserve"> </w:t>
+      </w:r>
+      <w:proofErr w:type="spellStart"/>
+      <w:r>
+        <w:rPr>
+          <w:rFonts w:ascii="Consolas" w:hAnsi="Consolas" w:cs="Consolas"/>
+          <w:color w:val="000000"/>
+          <w:sz w:val="21"/>
+          <w:szCs w:val="21"/>
+          <w:lang w:val="en-US"/>
+        </w:rPr>
+        <w:t>endl</w:t>
+      </w:r>
+      <w:proofErr w:type="spellEnd"/>
+      <w:r>
+        <w:rPr>
+          <w:rFonts w:ascii="Consolas" w:hAnsi="Consolas" w:cs="Consolas"/>
+          <w:color w:val="000000"/>
+          <w:sz w:val="21"/>
+          <w:szCs w:val="21"/>
+          <w:lang w:val="en-US"/>
+        </w:rPr>
+        <w:t>;</w:t>
       </w:r>
     </w:p>
     <w:p>
@@ -6340,6 +7051,7 @@
         </w:rPr>
         <w:tab/>
       </w:r>
+      <w:proofErr w:type="spellStart"/>
       <w:r>
         <w:rPr>
           <w:rFonts w:ascii="Consolas" w:hAnsi="Consolas" w:cs="Consolas"/>
@@ -6348,7 +7060,18 @@
           <w:szCs w:val="21"/>
           <w:lang w:val="en-US"/>
         </w:rPr>
-        <w:t xml:space="preserve">cout </w:t>
+        <w:t>cout</w:t>
+      </w:r>
+      <w:proofErr w:type="spellEnd"/>
+      <w:r>
+        <w:rPr>
+          <w:rFonts w:ascii="Consolas" w:hAnsi="Consolas" w:cs="Consolas"/>
+          <w:color w:val="000000"/>
+          <w:sz w:val="21"/>
+          <w:szCs w:val="21"/>
+          <w:lang w:val="en-US"/>
+        </w:rPr>
+        <w:t xml:space="preserve"> </w:t>
       </w:r>
       <w:r>
         <w:rPr>
@@ -6448,6 +7171,7 @@
         </w:rPr>
         <w:t xml:space="preserve"> (</w:t>
       </w:r>
+      <w:proofErr w:type="spellStart"/>
       <w:r>
         <w:rPr>
           <w:rFonts w:ascii="Consolas" w:hAnsi="Consolas" w:cs="Consolas"/>
@@ -6458,6 +7182,7 @@
         </w:rPr>
         <w:t>e_sum</w:t>
       </w:r>
+      <w:proofErr w:type="spellEnd"/>
       <w:r>
         <w:rPr>
           <w:rFonts w:ascii="Consolas" w:hAnsi="Consolas" w:cs="Consolas"/>
@@ -6486,7 +7211,29 @@
           <w:szCs w:val="21"/>
           <w:lang w:val="en-US"/>
         </w:rPr>
-        <w:t xml:space="preserve"> endl;</w:t>
+        <w:t xml:space="preserve"> </w:t>
+      </w:r>
+      <w:proofErr w:type="spellStart"/>
+      <w:r>
+        <w:rPr>
+          <w:rFonts w:ascii="Consolas" w:hAnsi="Consolas" w:cs="Consolas"/>
+          <w:color w:val="000000"/>
+          <w:sz w:val="21"/>
+          <w:szCs w:val="21"/>
+          <w:lang w:val="en-US"/>
+        </w:rPr>
+        <w:t>endl</w:t>
+      </w:r>
+      <w:proofErr w:type="spellEnd"/>
+      <w:r>
+        <w:rPr>
+          <w:rFonts w:ascii="Consolas" w:hAnsi="Consolas" w:cs="Consolas"/>
+          <w:color w:val="000000"/>
+          <w:sz w:val="21"/>
+          <w:szCs w:val="21"/>
+          <w:lang w:val="en-US"/>
+        </w:rPr>
+        <w:t>;</w:t>
       </w:r>
     </w:p>
     <w:p>
@@ -6529,6 +7276,7 @@
         </w:rPr>
         <w:tab/>
       </w:r>
+      <w:proofErr w:type="spellStart"/>
       <w:r>
         <w:rPr>
           <w:rFonts w:ascii="Consolas" w:hAnsi="Consolas" w:cs="Consolas"/>
@@ -6538,6 +7286,7 @@
         </w:rPr>
         <w:t>return</w:t>
       </w:r>
+      <w:proofErr w:type="spellEnd"/>
       <w:r>
         <w:rPr>
           <w:rFonts w:ascii="Consolas" w:hAnsi="Consolas" w:cs="Consolas"/>
@@ -6603,7 +7352,7 @@
           <w:sz w:val="28"/>
         </w:rPr>
       </w:pPr>
-      <w:bookmarkStart w:id="4" w:name="_Toc86736335"/>
+      <w:bookmarkStart w:id="4" w:name="_Toc88684442"/>
       <w:r>
         <w:rPr>
           <w:rFonts w:ascii="Times New Roman" w:hAnsi="Times New Roman" w:cs="Times New Roman"/>
@@ -6823,7 +7572,25 @@
           <w:sz w:val="24"/>
           <w:szCs w:val="24"/>
         </w:rPr>
-        <w:t>ОШИБКА - Eps должен быть больше 0.</w:t>
+        <w:t xml:space="preserve">ОШИБКА - </w:t>
+      </w:r>
+      <w:proofErr w:type="spellStart"/>
+      <w:r>
+        <w:rPr>
+          <w:rFonts w:ascii="Times New Roman" w:hAnsi="Times New Roman" w:cs="Times New Roman"/>
+          <w:sz w:val="24"/>
+          <w:szCs w:val="24"/>
+        </w:rPr>
+        <w:t>Eps</w:t>
+      </w:r>
+      <w:proofErr w:type="spellEnd"/>
+      <w:r>
+        <w:rPr>
+          <w:rFonts w:ascii="Times New Roman" w:hAnsi="Times New Roman" w:cs="Times New Roman"/>
+          <w:sz w:val="24"/>
+          <w:szCs w:val="24"/>
+        </w:rPr>
+        <w:t xml:space="preserve"> должен быть больше 0.</w:t>
       </w:r>
       <w:r>
         <w:rPr>
@@ -6871,10 +7638,10 @@
           <w:szCs w:val="24"/>
         </w:rPr>
         <w:drawing>
-          <wp:inline distT="0" distB="0" distL="0" distR="0" wp14:anchorId="7D83F195" wp14:editId="6B1FB8A7">
-            <wp:extent cx="6479540" cy="1500997"/>
-            <wp:effectExtent l="0" t="0" r="0" b="4445"/>
-            <wp:docPr id="10" name="Рисунок 10" descr="Изображение выглядит как текст&#10;&#10;Автоматически созданное описание"/>
+          <wp:inline distT="0" distB="0" distL="0" distR="0" wp14:anchorId="7D83F195" wp14:editId="397FD4EB">
+            <wp:extent cx="6120000" cy="653343"/>
+            <wp:effectExtent l="0" t="0" r="0" b="0"/>
+            <wp:docPr id="10" name="Рисунок 10"/>
             <wp:cNvGraphicFramePr>
               <a:graphicFrameLocks xmlns:a="http://schemas.openxmlformats.org/drawingml/2006/main" noChangeAspect="1"/>
             </wp:cNvGraphicFramePr>
@@ -6882,18 +7649,33 @@
               <a:graphicData uri="http://schemas.openxmlformats.org/drawingml/2006/picture">
                 <pic:pic xmlns:pic="http://schemas.openxmlformats.org/drawingml/2006/picture">
                   <pic:nvPicPr>
-                    <pic:cNvPr id="10" name="Рисунок 10" descr="Изображение выглядит как текст&#10;&#10;Автоматически созданное описание"/>
+                    <pic:cNvPr id="10" name="Рисунок 10"/>
                     <pic:cNvPicPr/>
                   </pic:nvPicPr>
                   <pic:blipFill rotWithShape="1">
-                    <a:blip r:embed="rId9"/>
-                    <a:srcRect b="69735"/>
+                    <a:blip r:embed="rId9">
+                      <a:extLst>
+                        <a:ext uri="{BEBA8EAE-BF5A-486C-A8C5-ECC9F3942E4B}">
+                          <a14:imgProps xmlns:a14="http://schemas.microsoft.com/office/drawing/2010/main">
+                            <a14:imgLayer r:embed="rId10">
+                              <a14:imgEffect>
+                                <a14:brightnessContrast contrast="40000"/>
+                              </a14:imgEffect>
+                            </a14:imgLayer>
+                          </a14:imgProps>
+                        </a:ext>
+                        <a:ext uri="{28A0092B-C50C-407E-A947-70E740481C1C}">
+                          <a14:useLocalDpi xmlns:a14="http://schemas.microsoft.com/office/drawing/2010/main" val="0"/>
+                        </a:ext>
+                      </a:extLst>
+                    </a:blip>
+                    <a:srcRect l="-1255" r="34651"/>
                     <a:stretch/>
                   </pic:blipFill>
                   <pic:spPr bwMode="auto">
                     <a:xfrm>
                       <a:off x="0" y="0"/>
-                      <a:ext cx="6480000" cy="1501104"/>
+                      <a:ext cx="6120000" cy="653343"/>
                     </a:xfrm>
                     <a:prstGeom prst="rect">
                       <a:avLst/>
@@ -7224,7 +8006,25 @@
           <w:sz w:val="24"/>
           <w:szCs w:val="24"/>
         </w:rPr>
-        <w:t>ОШИБКА - Eps должен быть больше 0.</w:t>
+        <w:t xml:space="preserve">ОШИБКА - </w:t>
+      </w:r>
+      <w:proofErr w:type="spellStart"/>
+      <w:r>
+        <w:rPr>
+          <w:rFonts w:ascii="Times New Roman" w:hAnsi="Times New Roman" w:cs="Times New Roman"/>
+          <w:sz w:val="24"/>
+          <w:szCs w:val="24"/>
+        </w:rPr>
+        <w:t>Eps</w:t>
+      </w:r>
+      <w:proofErr w:type="spellEnd"/>
+      <w:r>
+        <w:rPr>
+          <w:rFonts w:ascii="Times New Roman" w:hAnsi="Times New Roman" w:cs="Times New Roman"/>
+          <w:sz w:val="24"/>
+          <w:szCs w:val="24"/>
+        </w:rPr>
+        <w:t xml:space="preserve"> должен быть больше 0.</w:t>
       </w:r>
       <w:r>
         <w:rPr>
@@ -7274,10 +8074,10 @@
           <w:lang w:eastAsia="ru-RU"/>
         </w:rPr>
         <w:drawing>
-          <wp:inline distT="0" distB="0" distL="0" distR="0" wp14:anchorId="48DAF995" wp14:editId="73C502DB">
-            <wp:extent cx="6478231" cy="1492369"/>
-            <wp:effectExtent l="0" t="0" r="0" b="0"/>
-            <wp:docPr id="12" name="Рисунок 12" descr="Изображение выглядит как текст&#10;&#10;Автоматически созданное описание"/>
+          <wp:inline distT="0" distB="0" distL="0" distR="0" wp14:anchorId="48DAF995" wp14:editId="63B53359">
+            <wp:extent cx="6120000" cy="856791"/>
+            <wp:effectExtent l="0" t="0" r="0" b="635"/>
+            <wp:docPr id="12" name="Рисунок 12"/>
             <wp:cNvGraphicFramePr>
               <a:graphicFrameLocks xmlns:a="http://schemas.openxmlformats.org/drawingml/2006/main" noChangeAspect="1"/>
             </wp:cNvGraphicFramePr>
@@ -7285,18 +8085,33 @@
               <a:graphicData uri="http://schemas.openxmlformats.org/drawingml/2006/picture">
                 <pic:pic xmlns:pic="http://schemas.openxmlformats.org/drawingml/2006/picture">
                   <pic:nvPicPr>
-                    <pic:cNvPr id="12" name="Рисунок 12" descr="Изображение выглядит как текст&#10;&#10;Автоматически созданное описание"/>
+                    <pic:cNvPr id="12" name="Рисунок 12"/>
                     <pic:cNvPicPr/>
                   </pic:nvPicPr>
                   <pic:blipFill rotWithShape="1">
-                    <a:blip r:embed="rId10"/>
-                    <a:srcRect b="69798"/>
+                    <a:blip r:embed="rId11">
+                      <a:extLst>
+                        <a:ext uri="{BEBA8EAE-BF5A-486C-A8C5-ECC9F3942E4B}">
+                          <a14:imgProps xmlns:a14="http://schemas.microsoft.com/office/drawing/2010/main">
+                            <a14:imgLayer r:embed="rId12">
+                              <a14:imgEffect>
+                                <a14:brightnessContrast contrast="40000"/>
+                              </a14:imgEffect>
+                            </a14:imgLayer>
+                          </a14:imgProps>
+                        </a:ext>
+                        <a:ext uri="{28A0092B-C50C-407E-A947-70E740481C1C}">
+                          <a14:useLocalDpi xmlns:a14="http://schemas.microsoft.com/office/drawing/2010/main" val="0"/>
+                        </a:ext>
+                      </a:extLst>
+                    </a:blip>
+                    <a:srcRect l="-152" r="28110"/>
                     <a:stretch/>
                   </pic:blipFill>
                   <pic:spPr bwMode="auto">
                     <a:xfrm>
                       <a:off x="0" y="0"/>
-                      <a:ext cx="6480000" cy="1492776"/>
+                      <a:ext cx="6120000" cy="856791"/>
                     </a:xfrm>
                     <a:prstGeom prst="rect">
                       <a:avLst/>
@@ -7430,6 +8245,379 @@
     </w:p>
     <w:p>
       <w:pPr>
+        <w:spacing w:after="0" w:line="360" w:lineRule="auto"/>
+        <w:jc w:val="center"/>
+        <w:rPr>
+          <w:rFonts w:ascii="Times New Roman" w:hAnsi="Times New Roman" w:cs="Times New Roman"/>
+          <w:b/>
+          <w:sz w:val="28"/>
+          <w:szCs w:val="24"/>
+        </w:rPr>
+      </w:pPr>
+      <w:r>
+        <w:rPr>
+          <w:rFonts w:ascii="Times New Roman" w:hAnsi="Times New Roman" w:cs="Times New Roman"/>
+          <w:b/>
+          <w:sz w:val="28"/>
+          <w:szCs w:val="24"/>
+        </w:rPr>
+        <w:t>Тест №</w:t>
+      </w:r>
+      <w:r>
+        <w:rPr>
+          <w:rFonts w:ascii="Times New Roman" w:hAnsi="Times New Roman" w:cs="Times New Roman"/>
+          <w:b/>
+          <w:sz w:val="28"/>
+          <w:szCs w:val="24"/>
+        </w:rPr>
+        <w:t>3</w:t>
+      </w:r>
+    </w:p>
+    <w:p>
+      <w:pPr>
+        <w:spacing w:after="240" w:line="240" w:lineRule="auto"/>
+        <w:rPr>
+          <w:rFonts w:ascii="Times New Roman" w:hAnsi="Times New Roman" w:cs="Times New Roman"/>
+          <w:sz w:val="24"/>
+          <w:szCs w:val="24"/>
+        </w:rPr>
+      </w:pPr>
+      <w:r>
+        <w:rPr>
+          <w:rFonts w:ascii="Times New Roman" w:hAnsi="Times New Roman" w:cs="Times New Roman"/>
+          <w:sz w:val="24"/>
+          <w:szCs w:val="24"/>
+          <w:u w:val="single"/>
+        </w:rPr>
+        <w:t>Цель теста:</w:t>
+      </w:r>
+      <w:r>
+        <w:rPr>
+          <w:rFonts w:ascii="Times New Roman" w:hAnsi="Times New Roman" w:cs="Times New Roman"/>
+          <w:sz w:val="24"/>
+          <w:szCs w:val="24"/>
+        </w:rPr>
+        <w:tab/>
+      </w:r>
+      <w:r>
+        <w:rPr>
+          <w:rFonts w:ascii="Times New Roman" w:hAnsi="Times New Roman" w:cs="Times New Roman"/>
+          <w:sz w:val="24"/>
+          <w:szCs w:val="24"/>
+        </w:rPr>
+        <w:t xml:space="preserve">проверить работу программы </w:t>
+      </w:r>
+      <w:r>
+        <w:rPr>
+          <w:rFonts w:ascii="Times New Roman" w:hAnsi="Times New Roman" w:cs="Times New Roman"/>
+          <w:sz w:val="24"/>
+          <w:szCs w:val="24"/>
+        </w:rPr>
+        <w:t xml:space="preserve">с исходными данными за пределами области возможности подсчета </w:t>
+      </w:r>
+    </w:p>
+    <w:p>
+      <w:pPr>
+        <w:spacing w:after="240" w:line="240" w:lineRule="auto"/>
+        <w:rPr>
+          <w:rFonts w:ascii="Times New Roman" w:hAnsi="Times New Roman" w:cs="Times New Roman"/>
+          <w:sz w:val="24"/>
+          <w:szCs w:val="24"/>
+        </w:rPr>
+      </w:pPr>
+      <w:r>
+        <w:rPr>
+          <w:rFonts w:ascii="Times New Roman" w:hAnsi="Times New Roman" w:cs="Times New Roman"/>
+          <w:sz w:val="24"/>
+          <w:szCs w:val="24"/>
+          <w:u w:val="single"/>
+        </w:rPr>
+        <w:t>Исходные данные:</w:t>
+      </w:r>
+      <w:r>
+        <w:rPr>
+          <w:rFonts w:ascii="Times New Roman" w:hAnsi="Times New Roman" w:cs="Times New Roman"/>
+          <w:sz w:val="24"/>
+          <w:szCs w:val="24"/>
+        </w:rPr>
+        <w:tab/>
+      </w:r>
+      <w:r>
+        <w:rPr>
+          <w:rFonts w:ascii="Times New Roman" w:hAnsi="Times New Roman" w:cs="Times New Roman"/>
+          <w:sz w:val="24"/>
+          <w:szCs w:val="24"/>
+          <w:lang w:val="en-US"/>
+        </w:rPr>
+        <w:t>Eps</w:t>
+      </w:r>
+      <w:r>
+        <w:rPr>
+          <w:rFonts w:ascii="Times New Roman" w:hAnsi="Times New Roman" w:cs="Times New Roman"/>
+          <w:sz w:val="24"/>
+          <w:szCs w:val="24"/>
+        </w:rPr>
+        <w:t xml:space="preserve"> = 0.</w:t>
+      </w:r>
+      <w:r>
+        <w:rPr>
+          <w:rFonts w:ascii="Times New Roman" w:hAnsi="Times New Roman" w:cs="Times New Roman"/>
+          <w:sz w:val="24"/>
+          <w:szCs w:val="24"/>
+        </w:rPr>
+        <w:t>0</w:t>
+      </w:r>
+      <w:r>
+        <w:rPr>
+          <w:rFonts w:ascii="Times New Roman" w:hAnsi="Times New Roman" w:cs="Times New Roman"/>
+          <w:sz w:val="24"/>
+          <w:szCs w:val="24"/>
+        </w:rPr>
+        <w:t>000000</w:t>
+      </w:r>
+      <w:r>
+        <w:rPr>
+          <w:rFonts w:ascii="Times New Roman" w:hAnsi="Times New Roman" w:cs="Times New Roman"/>
+          <w:sz w:val="24"/>
+          <w:szCs w:val="24"/>
+        </w:rPr>
+        <w:t>1</w:t>
+      </w:r>
+    </w:p>
+    <w:p>
+      <w:pPr>
+        <w:spacing w:after="0" w:line="360" w:lineRule="auto"/>
+        <w:rPr>
+          <w:rFonts w:ascii="Times New Roman" w:hAnsi="Times New Roman" w:cs="Times New Roman"/>
+          <w:sz w:val="24"/>
+          <w:szCs w:val="24"/>
+        </w:rPr>
+      </w:pPr>
+      <w:r>
+        <w:rPr>
+          <w:rFonts w:ascii="Times New Roman" w:hAnsi="Times New Roman" w:cs="Times New Roman"/>
+          <w:sz w:val="24"/>
+          <w:szCs w:val="24"/>
+          <w:u w:val="single"/>
+        </w:rPr>
+        <w:t>Ожидаемый результат:</w:t>
+      </w:r>
+      <w:r>
+        <w:rPr>
+          <w:rFonts w:ascii="Times New Roman" w:hAnsi="Times New Roman" w:cs="Times New Roman"/>
+          <w:sz w:val="24"/>
+          <w:szCs w:val="24"/>
+        </w:rPr>
+        <w:tab/>
+        <w:t>вывод сообщения об ошибке:</w:t>
+      </w:r>
+    </w:p>
+    <w:p>
+      <w:pPr>
+        <w:spacing w:after="0" w:line="360" w:lineRule="auto"/>
+        <w:rPr>
+          <w:rFonts w:ascii="Times New Roman" w:hAnsi="Times New Roman" w:cs="Times New Roman"/>
+          <w:sz w:val="24"/>
+          <w:szCs w:val="24"/>
+        </w:rPr>
+      </w:pPr>
+      <w:r>
+        <w:rPr>
+          <w:rFonts w:ascii="Times New Roman" w:hAnsi="Times New Roman" w:cs="Times New Roman"/>
+          <w:sz w:val="24"/>
+          <w:szCs w:val="24"/>
+        </w:rPr>
+        <w:t>ОШИБКА - Достигнуто ограничение по точности подсчета.</w:t>
+      </w:r>
+    </w:p>
+    <w:p>
+      <w:pPr>
+        <w:spacing w:after="0" w:line="360" w:lineRule="auto"/>
+        <w:rPr>
+          <w:rFonts w:ascii="Times New Roman" w:hAnsi="Times New Roman" w:cs="Times New Roman"/>
+          <w:sz w:val="24"/>
+          <w:szCs w:val="24"/>
+          <w:u w:val="single"/>
+        </w:rPr>
+      </w:pPr>
+      <w:r>
+        <w:rPr>
+          <w:rFonts w:ascii="Times New Roman" w:hAnsi="Times New Roman" w:cs="Times New Roman"/>
+          <w:sz w:val="24"/>
+          <w:szCs w:val="24"/>
+          <w:u w:val="single"/>
+        </w:rPr>
+        <w:t>Полученный результат:</w:t>
+      </w:r>
+    </w:p>
+    <w:p>
+      <w:pPr>
+        <w:spacing w:after="120" w:line="240" w:lineRule="auto"/>
+        <w:rPr>
+          <w:rFonts w:ascii="Times New Roman" w:hAnsi="Times New Roman" w:cs="Times New Roman"/>
+          <w:sz w:val="24"/>
+          <w:szCs w:val="24"/>
+        </w:rPr>
+      </w:pPr>
+      <w:r>
+        <w:rPr>
+          <w:rFonts w:ascii="Times New Roman" w:hAnsi="Times New Roman" w:cs="Times New Roman"/>
+          <w:noProof/>
+          <w:sz w:val="24"/>
+          <w:szCs w:val="24"/>
+        </w:rPr>
+        <w:drawing>
+          <wp:inline distT="0" distB="0" distL="0" distR="0" wp14:anchorId="02253F3F" wp14:editId="69F80E41">
+            <wp:extent cx="6120000" cy="621847"/>
+            <wp:effectExtent l="0" t="0" r="0" b="6985"/>
+            <wp:docPr id="9" name="Рисунок 9"/>
+            <wp:cNvGraphicFramePr>
+              <a:graphicFrameLocks xmlns:a="http://schemas.openxmlformats.org/drawingml/2006/main" noChangeAspect="1"/>
+            </wp:cNvGraphicFramePr>
+            <a:graphic xmlns:a="http://schemas.openxmlformats.org/drawingml/2006/main">
+              <a:graphicData uri="http://schemas.openxmlformats.org/drawingml/2006/picture">
+                <pic:pic xmlns:pic="http://schemas.openxmlformats.org/drawingml/2006/picture">
+                  <pic:nvPicPr>
+                    <pic:cNvPr id="0" name="Picture 54"/>
+                    <pic:cNvPicPr>
+                      <a:picLocks noChangeAspect="1" noChangeArrowheads="1"/>
+                    </pic:cNvPicPr>
+                  </pic:nvPicPr>
+                  <pic:blipFill>
+                    <a:blip r:embed="rId13">
+                      <a:extLst>
+                        <a:ext uri="{BEBA8EAE-BF5A-486C-A8C5-ECC9F3942E4B}">
+                          <a14:imgProps xmlns:a14="http://schemas.microsoft.com/office/drawing/2010/main">
+                            <a14:imgLayer r:embed="rId14">
+                              <a14:imgEffect>
+                                <a14:brightnessContrast contrast="40000"/>
+                              </a14:imgEffect>
+                            </a14:imgLayer>
+                          </a14:imgProps>
+                        </a:ext>
+                        <a:ext uri="{28A0092B-C50C-407E-A947-70E740481C1C}">
+                          <a14:useLocalDpi xmlns:a14="http://schemas.microsoft.com/office/drawing/2010/main" val="0"/>
+                        </a:ext>
+                      </a:extLst>
+                    </a:blip>
+                    <a:srcRect/>
+                    <a:stretch>
+                      <a:fillRect/>
+                    </a:stretch>
+                  </pic:blipFill>
+                  <pic:spPr bwMode="auto">
+                    <a:xfrm>
+                      <a:off x="0" y="0"/>
+                      <a:ext cx="6120000" cy="621847"/>
+                    </a:xfrm>
+                    <a:prstGeom prst="rect">
+                      <a:avLst/>
+                    </a:prstGeom>
+                    <a:noFill/>
+                    <a:ln>
+                      <a:noFill/>
+                    </a:ln>
+                  </pic:spPr>
+                </pic:pic>
+              </a:graphicData>
+            </a:graphic>
+          </wp:inline>
+        </w:drawing>
+      </w:r>
+    </w:p>
+    <w:p>
+      <w:pPr>
+        <w:spacing w:after="0" w:line="360" w:lineRule="auto"/>
+        <w:rPr>
+          <w:rFonts w:ascii="Times New Roman" w:hAnsi="Times New Roman" w:cs="Times New Roman"/>
+          <w:sz w:val="24"/>
+          <w:szCs w:val="24"/>
+        </w:rPr>
+      </w:pPr>
+      <w:r>
+        <w:rPr>
+          <w:rFonts w:ascii="Times New Roman" w:hAnsi="Times New Roman" w:cs="Times New Roman"/>
+          <w:sz w:val="24"/>
+          <w:szCs w:val="24"/>
+          <w:u w:val="single"/>
+        </w:rPr>
+        <w:t>Вывод:</w:t>
+      </w:r>
+      <w:r>
+        <w:rPr>
+          <w:rFonts w:ascii="Times New Roman" w:hAnsi="Times New Roman" w:cs="Times New Roman"/>
+          <w:sz w:val="24"/>
+          <w:szCs w:val="24"/>
+        </w:rPr>
+        <w:tab/>
+      </w:r>
+      <w:r>
+        <w:rPr>
+          <w:rFonts w:ascii="Times New Roman" w:hAnsi="Times New Roman" w:cs="Times New Roman"/>
+          <w:sz w:val="24"/>
+          <w:szCs w:val="24"/>
+        </w:rPr>
+        <w:t>полученный результат совпал с ожидаемым</w:t>
+      </w:r>
+      <w:r>
+        <w:rPr>
+          <w:rFonts w:ascii="Times New Roman" w:hAnsi="Times New Roman" w:cs="Times New Roman"/>
+          <w:sz w:val="24"/>
+          <w:szCs w:val="24"/>
+        </w:rPr>
+        <w:t>.</w:t>
+      </w:r>
+      <w:r>
+        <w:rPr>
+          <w:rFonts w:ascii="Times New Roman" w:hAnsi="Times New Roman" w:cs="Times New Roman"/>
+          <w:sz w:val="24"/>
+          <w:szCs w:val="24"/>
+        </w:rPr>
+        <w:t xml:space="preserve"> </w:t>
+      </w:r>
+      <w:r>
+        <w:rPr>
+          <w:rFonts w:ascii="Times New Roman" w:hAnsi="Times New Roman" w:cs="Times New Roman"/>
+          <w:sz w:val="24"/>
+          <w:szCs w:val="24"/>
+        </w:rPr>
+        <w:t>Т</w:t>
+      </w:r>
+      <w:r>
+        <w:rPr>
+          <w:rFonts w:ascii="Times New Roman" w:hAnsi="Times New Roman" w:cs="Times New Roman"/>
+          <w:sz w:val="24"/>
+          <w:szCs w:val="24"/>
+        </w:rPr>
+        <w:t>ест ошибк</w:t>
+      </w:r>
+      <w:r>
+        <w:rPr>
+          <w:rFonts w:ascii="Times New Roman" w:hAnsi="Times New Roman" w:cs="Times New Roman"/>
+          <w:sz w:val="24"/>
+          <w:szCs w:val="24"/>
+        </w:rPr>
+        <w:t>и</w:t>
+      </w:r>
+      <w:r>
+        <w:rPr>
+          <w:rFonts w:ascii="Times New Roman" w:hAnsi="Times New Roman" w:cs="Times New Roman"/>
+          <w:sz w:val="24"/>
+          <w:szCs w:val="24"/>
+        </w:rPr>
+        <w:t xml:space="preserve"> не</w:t>
+      </w:r>
+      <w:r>
+        <w:rPr>
+          <w:rFonts w:ascii="Times New Roman" w:hAnsi="Times New Roman" w:cs="Times New Roman"/>
+          <w:sz w:val="24"/>
+          <w:szCs w:val="24"/>
+        </w:rPr>
+        <w:t xml:space="preserve"> обнаружил.</w:t>
+      </w:r>
+    </w:p>
+    <w:p>
+      <w:pPr>
         <w:spacing w:after="240" w:line="240" w:lineRule="auto"/>
         <w:rPr>
           <w:rFonts w:ascii="Times New Roman" w:hAnsi="Times New Roman" w:cs="Times New Roman"/>
@@ -7458,7 +8646,7 @@
           <w:sz w:val="28"/>
         </w:rPr>
       </w:pPr>
-      <w:bookmarkStart w:id="5" w:name="_Toc86736336"/>
+      <w:bookmarkStart w:id="5" w:name="_Toc88684443"/>
       <w:r>
         <w:rPr>
           <w:rFonts w:ascii="Times New Roman" w:hAnsi="Times New Roman" w:cs="Times New Roman"/>
@@ -8076,10 +9264,10 @@
           <w:szCs w:val="24"/>
         </w:rPr>
         <w:drawing>
-          <wp:inline distT="0" distB="0" distL="0" distR="0" wp14:anchorId="03457F1B" wp14:editId="19C0E35F">
-            <wp:extent cx="6480000" cy="1741090"/>
-            <wp:effectExtent l="0" t="0" r="0" b="0"/>
-            <wp:docPr id="18" name="Рисунок 18" descr="Изображение выглядит как текст&#10;&#10;Автоматически созданное описание"/>
+          <wp:inline distT="0" distB="0" distL="0" distR="0" wp14:anchorId="318B394D" wp14:editId="4037C54F">
+            <wp:extent cx="6120000" cy="889703"/>
+            <wp:effectExtent l="0" t="0" r="0" b="5715"/>
+            <wp:docPr id="3" name="Рисунок 3"/>
             <wp:cNvGraphicFramePr>
               <a:graphicFrameLocks xmlns:a="http://schemas.openxmlformats.org/drawingml/2006/main" noChangeAspect="1"/>
             </wp:cNvGraphicFramePr>
@@ -8087,30 +9275,45 @@
               <a:graphicData uri="http://schemas.openxmlformats.org/drawingml/2006/picture">
                 <pic:pic xmlns:pic="http://schemas.openxmlformats.org/drawingml/2006/picture">
                   <pic:nvPicPr>
-                    <pic:cNvPr id="18" name="Рисунок 18" descr="Изображение выглядит как текст&#10;&#10;Автоматически созданное описание"/>
-                    <pic:cNvPicPr/>
+                    <pic:cNvPr id="0" name="Picture 49"/>
+                    <pic:cNvPicPr>
+                      <a:picLocks noChangeAspect="1" noChangeArrowheads="1"/>
+                    </pic:cNvPicPr>
                   </pic:nvPicPr>
-                  <pic:blipFill rotWithShape="1">
-                    <a:blip r:embed="rId11"/>
-                    <a:srcRect b="64976"/>
-                    <a:stretch/>
+                  <pic:blipFill>
+                    <a:blip r:embed="rId15">
+                      <a:extLst>
+                        <a:ext uri="{BEBA8EAE-BF5A-486C-A8C5-ECC9F3942E4B}">
+                          <a14:imgProps xmlns:a14="http://schemas.microsoft.com/office/drawing/2010/main">
+                            <a14:imgLayer r:embed="rId16">
+                              <a14:imgEffect>
+                                <a14:brightnessContrast contrast="40000"/>
+                              </a14:imgEffect>
+                            </a14:imgLayer>
+                          </a14:imgProps>
+                        </a:ext>
+                        <a:ext uri="{28A0092B-C50C-407E-A947-70E740481C1C}">
+                          <a14:useLocalDpi xmlns:a14="http://schemas.microsoft.com/office/drawing/2010/main" val="0"/>
+                        </a:ext>
+                      </a:extLst>
+                    </a:blip>
+                    <a:srcRect/>
+                    <a:stretch>
+                      <a:fillRect/>
+                    </a:stretch>
                   </pic:blipFill>
                   <pic:spPr bwMode="auto">
                     <a:xfrm>
                       <a:off x="0" y="0"/>
-                      <a:ext cx="6480000" cy="1741090"/>
+                      <a:ext cx="6120000" cy="889703"/>
                     </a:xfrm>
                     <a:prstGeom prst="rect">
                       <a:avLst/>
                     </a:prstGeom>
+                    <a:noFill/>
                     <a:ln>
                       <a:noFill/>
                     </a:ln>
-                    <a:extLst>
-                      <a:ext uri="{53640926-AAD7-44D8-BBD7-CCE9431645EC}">
-                        <a14:shadowObscured xmlns:a14="http://schemas.microsoft.com/office/drawing/2010/main"/>
-                      </a:ext>
-                    </a:extLst>
                   </pic:spPr>
                 </pic:pic>
               </a:graphicData>
@@ -9056,7 +10259,6 @@
           <w:sz w:val="24"/>
           <w:szCs w:val="24"/>
         </w:rPr>
-        <w:lastRenderedPageBreak/>
         <w:t>В</w:t>
       </w:r>
       <w:r>
@@ -9145,6 +10347,7 @@
           <w:sz w:val="24"/>
           <w:szCs w:val="24"/>
         </w:rPr>
+        <w:lastRenderedPageBreak/>
         <w:t xml:space="preserve">Сумма </w:t>
       </w:r>
       <w:r>
@@ -9227,10 +10430,10 @@
           <w:lang w:eastAsia="ru-RU"/>
         </w:rPr>
         <w:drawing>
-          <wp:inline distT="0" distB="0" distL="0" distR="0" wp14:anchorId="2FB49936" wp14:editId="108878B4">
-            <wp:extent cx="6480000" cy="1842022"/>
-            <wp:effectExtent l="0" t="0" r="0" b="6350"/>
-            <wp:docPr id="15" name="Рисунок 15" descr="Изображение выглядит как текст&#10;&#10;Автоматически созданное описание"/>
+          <wp:inline distT="0" distB="0" distL="0" distR="0" wp14:anchorId="4CBB0CCD" wp14:editId="074D4942">
+            <wp:extent cx="6120000" cy="1090032"/>
+            <wp:effectExtent l="0" t="0" r="0" b="0"/>
+            <wp:docPr id="5" name="Рисунок 5"/>
             <wp:cNvGraphicFramePr>
               <a:graphicFrameLocks xmlns:a="http://schemas.openxmlformats.org/drawingml/2006/main" noChangeAspect="1"/>
             </wp:cNvGraphicFramePr>
@@ -9238,30 +10441,45 @@
               <a:graphicData uri="http://schemas.openxmlformats.org/drawingml/2006/picture">
                 <pic:pic xmlns:pic="http://schemas.openxmlformats.org/drawingml/2006/picture">
                   <pic:nvPicPr>
-                    <pic:cNvPr id="15" name="Рисунок 15" descr="Изображение выглядит как текст&#10;&#10;Автоматически созданное описание"/>
-                    <pic:cNvPicPr/>
+                    <pic:cNvPr id="0" name="Picture 50"/>
+                    <pic:cNvPicPr>
+                      <a:picLocks noChangeAspect="1" noChangeArrowheads="1"/>
+                    </pic:cNvPicPr>
                   </pic:nvPicPr>
-                  <pic:blipFill rotWithShape="1">
-                    <a:blip r:embed="rId12"/>
-                    <a:srcRect b="62904"/>
-                    <a:stretch/>
+                  <pic:blipFill>
+                    <a:blip r:embed="rId17">
+                      <a:extLst>
+                        <a:ext uri="{BEBA8EAE-BF5A-486C-A8C5-ECC9F3942E4B}">
+                          <a14:imgProps xmlns:a14="http://schemas.microsoft.com/office/drawing/2010/main">
+                            <a14:imgLayer r:embed="rId18">
+                              <a14:imgEffect>
+                                <a14:brightnessContrast contrast="40000"/>
+                              </a14:imgEffect>
+                            </a14:imgLayer>
+                          </a14:imgProps>
+                        </a:ext>
+                        <a:ext uri="{28A0092B-C50C-407E-A947-70E740481C1C}">
+                          <a14:useLocalDpi xmlns:a14="http://schemas.microsoft.com/office/drawing/2010/main" val="0"/>
+                        </a:ext>
+                      </a:extLst>
+                    </a:blip>
+                    <a:srcRect/>
+                    <a:stretch>
+                      <a:fillRect/>
+                    </a:stretch>
                   </pic:blipFill>
                   <pic:spPr bwMode="auto">
                     <a:xfrm>
                       <a:off x="0" y="0"/>
-                      <a:ext cx="6480000" cy="1842022"/>
+                      <a:ext cx="6120000" cy="1090032"/>
                     </a:xfrm>
                     <a:prstGeom prst="rect">
                       <a:avLst/>
                     </a:prstGeom>
+                    <a:noFill/>
                     <a:ln>
                       <a:noFill/>
                     </a:ln>
-                    <a:extLst>
-                      <a:ext uri="{53640926-AAD7-44D8-BBD7-CCE9431645EC}">
-                        <a14:shadowObscured xmlns:a14="http://schemas.microsoft.com/office/drawing/2010/main"/>
-                      </a:ext>
-                    </a:extLst>
                   </pic:spPr>
                 </pic:pic>
               </a:graphicData>
@@ -10674,12 +11892,11 @@
           <w:sz w:val="24"/>
           <w:szCs w:val="24"/>
         </w:rPr>
-        <w:lastRenderedPageBreak/>
         <w:drawing>
-          <wp:inline distT="0" distB="0" distL="0" distR="0" wp14:anchorId="56DD04BD" wp14:editId="489A9C51">
-            <wp:extent cx="6480000" cy="1857443"/>
+          <wp:inline distT="0" distB="0" distL="0" distR="0" wp14:anchorId="34267E35" wp14:editId="40E9093E">
+            <wp:extent cx="6120000" cy="1091914"/>
             <wp:effectExtent l="0" t="0" r="0" b="0"/>
-            <wp:docPr id="27" name="Рисунок 27" descr="Изображение выглядит как текст&#10;&#10;Автоматически созданное описание"/>
+            <wp:docPr id="6" name="Рисунок 6"/>
             <wp:cNvGraphicFramePr>
               <a:graphicFrameLocks xmlns:a="http://schemas.openxmlformats.org/drawingml/2006/main" noChangeAspect="1"/>
             </wp:cNvGraphicFramePr>
@@ -10687,30 +11904,36 @@
               <a:graphicData uri="http://schemas.openxmlformats.org/drawingml/2006/picture">
                 <pic:pic xmlns:pic="http://schemas.openxmlformats.org/drawingml/2006/picture">
                   <pic:nvPicPr>
-                    <pic:cNvPr id="27" name="Рисунок 27" descr="Изображение выглядит как текст&#10;&#10;Автоматически созданное описание"/>
-                    <pic:cNvPicPr/>
+                    <pic:cNvPr id="0" name="Picture 51"/>
+                    <pic:cNvPicPr>
+                      <a:picLocks noChangeAspect="1" noChangeArrowheads="1"/>
+                    </pic:cNvPicPr>
                   </pic:nvPicPr>
-                  <pic:blipFill rotWithShape="1">
-                    <a:blip r:embed="rId13"/>
-                    <a:srcRect b="62505"/>
-                    <a:stretch/>
+                  <pic:blipFill>
+                    <a:blip r:embed="rId19">
+                      <a:extLst>
+                        <a:ext uri="{28A0092B-C50C-407E-A947-70E740481C1C}">
+                          <a14:useLocalDpi xmlns:a14="http://schemas.microsoft.com/office/drawing/2010/main" val="0"/>
+                        </a:ext>
+                      </a:extLst>
+                    </a:blip>
+                    <a:srcRect/>
+                    <a:stretch>
+                      <a:fillRect/>
+                    </a:stretch>
                   </pic:blipFill>
                   <pic:spPr bwMode="auto">
                     <a:xfrm>
                       <a:off x="0" y="0"/>
-                      <a:ext cx="6480000" cy="1857443"/>
+                      <a:ext cx="6120000" cy="1091914"/>
                     </a:xfrm>
                     <a:prstGeom prst="rect">
                       <a:avLst/>
                     </a:prstGeom>
+                    <a:noFill/>
                     <a:ln>
                       <a:noFill/>
                     </a:ln>
-                    <a:extLst>
-                      <a:ext uri="{53640926-AAD7-44D8-BBD7-CCE9431645EC}">
-                        <a14:shadowObscured xmlns:a14="http://schemas.microsoft.com/office/drawing/2010/main"/>
-                      </a:ext>
-                    </a:extLst>
                   </pic:spPr>
                 </pic:pic>
               </a:graphicData>
@@ -10812,6 +12035,23 @@
     </w:p>
     <w:p>
       <w:pPr>
+        <w:rPr>
+          <w:rFonts w:ascii="Times New Roman" w:hAnsi="Times New Roman" w:cs="Times New Roman"/>
+          <w:sz w:val="24"/>
+          <w:szCs w:val="24"/>
+        </w:rPr>
+      </w:pPr>
+      <w:r>
+        <w:rPr>
+          <w:rFonts w:ascii="Times New Roman" w:hAnsi="Times New Roman" w:cs="Times New Roman"/>
+          <w:sz w:val="24"/>
+          <w:szCs w:val="24"/>
+        </w:rPr>
+        <w:br w:type="page"/>
+      </w:r>
+    </w:p>
+    <w:p>
+      <w:pPr>
         <w:spacing w:after="0" w:line="360" w:lineRule="auto"/>
         <w:jc w:val="center"/>
         <w:rPr>
@@ -10828,6 +12068,7 @@
           <w:sz w:val="28"/>
           <w:szCs w:val="24"/>
         </w:rPr>
+        <w:lastRenderedPageBreak/>
         <w:t>Тест №</w:t>
       </w:r>
       <w:r>
@@ -12796,12 +14037,11 @@
           <w:sz w:val="24"/>
           <w:szCs w:val="24"/>
         </w:rPr>
-        <w:lastRenderedPageBreak/>
         <w:drawing>
-          <wp:inline distT="0" distB="0" distL="0" distR="0" wp14:anchorId="31ABFFC4" wp14:editId="73E00256">
-            <wp:extent cx="6480000" cy="1829582"/>
-            <wp:effectExtent l="0" t="0" r="0" b="0"/>
-            <wp:docPr id="25" name="Рисунок 25" descr="Изображение выглядит как текст&#10;&#10;Автоматически созданное описание"/>
+          <wp:inline distT="0" distB="0" distL="0" distR="0" wp14:anchorId="3DC6B6ED" wp14:editId="0235117A">
+            <wp:extent cx="6120000" cy="1095856"/>
+            <wp:effectExtent l="0" t="0" r="0" b="9525"/>
+            <wp:docPr id="7" name="Рисунок 7"/>
             <wp:cNvGraphicFramePr>
               <a:graphicFrameLocks xmlns:a="http://schemas.openxmlformats.org/drawingml/2006/main" noChangeAspect="1"/>
             </wp:cNvGraphicFramePr>
@@ -12809,30 +14049,45 @@
               <a:graphicData uri="http://schemas.openxmlformats.org/drawingml/2006/picture">
                 <pic:pic xmlns:pic="http://schemas.openxmlformats.org/drawingml/2006/picture">
                   <pic:nvPicPr>
-                    <pic:cNvPr id="25" name="Рисунок 25" descr="Изображение выглядит как текст&#10;&#10;Автоматически созданное описание"/>
-                    <pic:cNvPicPr/>
+                    <pic:cNvPr id="0" name="Picture 52"/>
+                    <pic:cNvPicPr>
+                      <a:picLocks noChangeAspect="1" noChangeArrowheads="1"/>
+                    </pic:cNvPicPr>
                   </pic:nvPicPr>
-                  <pic:blipFill rotWithShape="1">
-                    <a:blip r:embed="rId14"/>
-                    <a:srcRect b="63025"/>
-                    <a:stretch/>
+                  <pic:blipFill>
+                    <a:blip r:embed="rId20">
+                      <a:extLst>
+                        <a:ext uri="{BEBA8EAE-BF5A-486C-A8C5-ECC9F3942E4B}">
+                          <a14:imgProps xmlns:a14="http://schemas.microsoft.com/office/drawing/2010/main">
+                            <a14:imgLayer r:embed="rId21">
+                              <a14:imgEffect>
+                                <a14:brightnessContrast contrast="40000"/>
+                              </a14:imgEffect>
+                            </a14:imgLayer>
+                          </a14:imgProps>
+                        </a:ext>
+                        <a:ext uri="{28A0092B-C50C-407E-A947-70E740481C1C}">
+                          <a14:useLocalDpi xmlns:a14="http://schemas.microsoft.com/office/drawing/2010/main" val="0"/>
+                        </a:ext>
+                      </a:extLst>
+                    </a:blip>
+                    <a:srcRect/>
+                    <a:stretch>
+                      <a:fillRect/>
+                    </a:stretch>
                   </pic:blipFill>
                   <pic:spPr bwMode="auto">
                     <a:xfrm>
                       <a:off x="0" y="0"/>
-                      <a:ext cx="6480000" cy="1829582"/>
+                      <a:ext cx="6120000" cy="1095856"/>
                     </a:xfrm>
                     <a:prstGeom prst="rect">
                       <a:avLst/>
                     </a:prstGeom>
+                    <a:noFill/>
                     <a:ln>
                       <a:noFill/>
                     </a:ln>
-                    <a:extLst>
-                      <a:ext uri="{53640926-AAD7-44D8-BBD7-CCE9431645EC}">
-                        <a14:shadowObscured xmlns:a14="http://schemas.microsoft.com/office/drawing/2010/main"/>
-                      </a:ext>
-                    </a:extLst>
                   </pic:spPr>
                 </pic:pic>
               </a:graphicData>
@@ -16051,7 +17306,25 @@
           <w:sz w:val="24"/>
           <w:szCs w:val="24"/>
         </w:rPr>
-        <w:t>Сумма Sum = 0.9</w:t>
+        <w:t xml:space="preserve">Сумма </w:t>
+      </w:r>
+      <w:proofErr w:type="spellStart"/>
+      <w:r>
+        <w:rPr>
+          <w:rFonts w:ascii="Times New Roman" w:hAnsi="Times New Roman" w:cs="Times New Roman"/>
+          <w:sz w:val="24"/>
+          <w:szCs w:val="24"/>
+        </w:rPr>
+        <w:t>Sum</w:t>
+      </w:r>
+      <w:proofErr w:type="spellEnd"/>
+      <w:r>
+        <w:rPr>
+          <w:rFonts w:ascii="Times New Roman" w:hAnsi="Times New Roman" w:cs="Times New Roman"/>
+          <w:sz w:val="24"/>
+          <w:szCs w:val="24"/>
+        </w:rPr>
+        <w:t xml:space="preserve"> = 0.9</w:t>
       </w:r>
     </w:p>
     <w:p>
@@ -16109,10 +17382,10 @@
           <w:szCs w:val="24"/>
         </w:rPr>
         <w:drawing>
-          <wp:inline distT="0" distB="0" distL="0" distR="0" wp14:anchorId="6252D177" wp14:editId="557A0A57">
-            <wp:extent cx="6480000" cy="1866730"/>
-            <wp:effectExtent l="0" t="0" r="0" b="635"/>
-            <wp:docPr id="30" name="Рисунок 30" descr="Изображение выглядит как текст&#10;&#10;Автоматически созданное описание"/>
+          <wp:inline distT="0" distB="0" distL="0" distR="0" wp14:anchorId="4677BA78" wp14:editId="28D9FA38">
+            <wp:extent cx="6120000" cy="1120052"/>
+            <wp:effectExtent l="0" t="0" r="0" b="4445"/>
+            <wp:docPr id="8" name="Рисунок 8"/>
             <wp:cNvGraphicFramePr>
               <a:graphicFrameLocks xmlns:a="http://schemas.openxmlformats.org/drawingml/2006/main" noChangeAspect="1"/>
             </wp:cNvGraphicFramePr>
@@ -16120,30 +17393,45 @@
               <a:graphicData uri="http://schemas.openxmlformats.org/drawingml/2006/picture">
                 <pic:pic xmlns:pic="http://schemas.openxmlformats.org/drawingml/2006/picture">
                   <pic:nvPicPr>
-                    <pic:cNvPr id="30" name="Рисунок 30" descr="Изображение выглядит как текст&#10;&#10;Автоматически созданное описание"/>
-                    <pic:cNvPicPr/>
+                    <pic:cNvPr id="0" name="Picture 53"/>
+                    <pic:cNvPicPr>
+                      <a:picLocks noChangeAspect="1" noChangeArrowheads="1"/>
+                    </pic:cNvPicPr>
                   </pic:nvPicPr>
-                  <pic:blipFill rotWithShape="1">
-                    <a:blip r:embed="rId15"/>
-                    <a:srcRect b="62575"/>
-                    <a:stretch/>
+                  <pic:blipFill>
+                    <a:blip r:embed="rId22">
+                      <a:extLst>
+                        <a:ext uri="{BEBA8EAE-BF5A-486C-A8C5-ECC9F3942E4B}">
+                          <a14:imgProps xmlns:a14="http://schemas.microsoft.com/office/drawing/2010/main">
+                            <a14:imgLayer r:embed="rId23">
+                              <a14:imgEffect>
+                                <a14:brightnessContrast contrast="40000"/>
+                              </a14:imgEffect>
+                            </a14:imgLayer>
+                          </a14:imgProps>
+                        </a:ext>
+                        <a:ext uri="{28A0092B-C50C-407E-A947-70E740481C1C}">
+                          <a14:useLocalDpi xmlns:a14="http://schemas.microsoft.com/office/drawing/2010/main" val="0"/>
+                        </a:ext>
+                      </a:extLst>
+                    </a:blip>
+                    <a:srcRect/>
+                    <a:stretch>
+                      <a:fillRect/>
+                    </a:stretch>
                   </pic:blipFill>
                   <pic:spPr bwMode="auto">
                     <a:xfrm>
                       <a:off x="0" y="0"/>
-                      <a:ext cx="6480000" cy="1866730"/>
+                      <a:ext cx="6120000" cy="1120052"/>
                     </a:xfrm>
                     <a:prstGeom prst="rect">
                       <a:avLst/>
                     </a:prstGeom>
+                    <a:noFill/>
                     <a:ln>
                       <a:noFill/>
                     </a:ln>
-                    <a:extLst>
-                      <a:ext uri="{53640926-AAD7-44D8-BBD7-CCE9431645EC}">
-                        <a14:shadowObscured xmlns:a14="http://schemas.microsoft.com/office/drawing/2010/main"/>
-                      </a:ext>
-                    </a:extLst>
                   </pic:spPr>
                 </pic:pic>
               </a:graphicData>
@@ -16168,7 +17456,6 @@
           <w:szCs w:val="24"/>
           <w:u w:val="single"/>
         </w:rPr>
-        <w:lastRenderedPageBreak/>
         <w:t>Вывод:</w:t>
       </w:r>
       <w:r>
@@ -16235,388 +17522,6 @@
         </w:rPr>
         <w:t xml:space="preserve"> обнаружил.</w:t>
       </w:r>
-    </w:p>
-    <w:p>
-      <w:pPr>
-        <w:spacing w:after="0" w:line="360" w:lineRule="auto"/>
-        <w:jc w:val="center"/>
-        <w:rPr>
-          <w:rFonts w:ascii="Times New Roman" w:hAnsi="Times New Roman" w:cs="Times New Roman"/>
-          <w:b/>
-          <w:sz w:val="28"/>
-          <w:szCs w:val="24"/>
-        </w:rPr>
-      </w:pPr>
-      <w:r>
-        <w:rPr>
-          <w:rFonts w:ascii="Times New Roman" w:hAnsi="Times New Roman" w:cs="Times New Roman"/>
-          <w:b/>
-          <w:sz w:val="28"/>
-          <w:szCs w:val="24"/>
-        </w:rPr>
-        <w:t>Тест №</w:t>
-      </w:r>
-      <w:r>
-        <w:rPr>
-          <w:rFonts w:ascii="Times New Roman" w:hAnsi="Times New Roman" w:cs="Times New Roman"/>
-          <w:b/>
-          <w:sz w:val="28"/>
-          <w:szCs w:val="24"/>
-        </w:rPr>
-        <w:t>6</w:t>
-      </w:r>
-    </w:p>
-    <w:p>
-      <w:pPr>
-        <w:spacing w:after="240" w:line="240" w:lineRule="auto"/>
-        <w:rPr>
-          <w:rFonts w:ascii="Times New Roman" w:hAnsi="Times New Roman" w:cs="Times New Roman"/>
-          <w:sz w:val="24"/>
-          <w:szCs w:val="24"/>
-        </w:rPr>
-      </w:pPr>
-      <w:r>
-        <w:rPr>
-          <w:rFonts w:ascii="Times New Roman" w:hAnsi="Times New Roman" w:cs="Times New Roman"/>
-          <w:sz w:val="24"/>
-          <w:szCs w:val="24"/>
-          <w:u w:val="single"/>
-        </w:rPr>
-        <w:t>Цель теста:</w:t>
-      </w:r>
-      <w:r>
-        <w:rPr>
-          <w:rFonts w:ascii="Times New Roman" w:hAnsi="Times New Roman" w:cs="Times New Roman"/>
-          <w:sz w:val="24"/>
-          <w:szCs w:val="24"/>
-        </w:rPr>
-        <w:tab/>
-      </w:r>
-      <w:r>
-        <w:rPr>
-          <w:rFonts w:ascii="Times New Roman" w:hAnsi="Times New Roman" w:cs="Times New Roman"/>
-          <w:sz w:val="24"/>
-          <w:szCs w:val="24"/>
-        </w:rPr>
-        <w:t>проверить работу программы в корректной области</w:t>
-      </w:r>
-    </w:p>
-    <w:p>
-      <w:pPr>
-        <w:spacing w:after="240" w:line="240" w:lineRule="auto"/>
-        <w:rPr>
-          <w:rFonts w:ascii="Times New Roman" w:hAnsi="Times New Roman" w:cs="Times New Roman"/>
-          <w:sz w:val="24"/>
-          <w:szCs w:val="24"/>
-        </w:rPr>
-      </w:pPr>
-      <w:r>
-        <w:rPr>
-          <w:rFonts w:ascii="Times New Roman" w:hAnsi="Times New Roman" w:cs="Times New Roman"/>
-          <w:sz w:val="24"/>
-          <w:szCs w:val="24"/>
-          <w:u w:val="single"/>
-        </w:rPr>
-        <w:t>Исходные данные:</w:t>
-      </w:r>
-      <w:r>
-        <w:rPr>
-          <w:rFonts w:ascii="Times New Roman" w:hAnsi="Times New Roman" w:cs="Times New Roman"/>
-          <w:sz w:val="24"/>
-          <w:szCs w:val="24"/>
-        </w:rPr>
-        <w:tab/>
-      </w:r>
-      <w:r>
-        <w:rPr>
-          <w:rFonts w:ascii="Times New Roman" w:hAnsi="Times New Roman" w:cs="Times New Roman"/>
-          <w:sz w:val="24"/>
-          <w:szCs w:val="24"/>
-          <w:lang w:val="en-US"/>
-        </w:rPr>
-        <w:t>Eps</w:t>
-      </w:r>
-      <w:r>
-        <w:rPr>
-          <w:rFonts w:ascii="Times New Roman" w:hAnsi="Times New Roman" w:cs="Times New Roman"/>
-          <w:sz w:val="24"/>
-          <w:szCs w:val="24"/>
-        </w:rPr>
-        <w:t xml:space="preserve"> = 0.</w:t>
-      </w:r>
-      <w:r>
-        <w:rPr>
-          <w:rFonts w:ascii="Times New Roman" w:hAnsi="Times New Roman" w:cs="Times New Roman"/>
-          <w:sz w:val="24"/>
-          <w:szCs w:val="24"/>
-        </w:rPr>
-        <w:t>0</w:t>
-      </w:r>
-      <w:r>
-        <w:rPr>
-          <w:rFonts w:ascii="Times New Roman" w:hAnsi="Times New Roman" w:cs="Times New Roman"/>
-          <w:sz w:val="24"/>
-          <w:szCs w:val="24"/>
-        </w:rPr>
-        <w:t>000000</w:t>
-      </w:r>
-      <w:r>
-        <w:rPr>
-          <w:rFonts w:ascii="Times New Roman" w:hAnsi="Times New Roman" w:cs="Times New Roman"/>
-          <w:sz w:val="24"/>
-          <w:szCs w:val="24"/>
-        </w:rPr>
-        <w:t>1</w:t>
-      </w:r>
-    </w:p>
-    <w:p>
-      <w:pPr>
-        <w:spacing w:after="0" w:line="360" w:lineRule="auto"/>
-        <w:rPr>
-          <w:rFonts w:ascii="Times New Roman" w:hAnsi="Times New Roman" w:cs="Times New Roman"/>
-          <w:sz w:val="24"/>
-          <w:szCs w:val="24"/>
-        </w:rPr>
-      </w:pPr>
-      <w:r>
-        <w:rPr>
-          <w:rFonts w:ascii="Times New Roman" w:hAnsi="Times New Roman" w:cs="Times New Roman"/>
-          <w:sz w:val="24"/>
-          <w:szCs w:val="24"/>
-          <w:u w:val="single"/>
-        </w:rPr>
-        <w:t>Ожидаемый результат:</w:t>
-      </w:r>
-      <w:r>
-        <w:rPr>
-          <w:rFonts w:ascii="Times New Roman" w:hAnsi="Times New Roman" w:cs="Times New Roman"/>
-          <w:sz w:val="24"/>
-          <w:szCs w:val="24"/>
-        </w:rPr>
-        <w:tab/>
-      </w:r>
-      <w:r>
-        <w:rPr>
-          <w:rFonts w:ascii="Times New Roman" w:hAnsi="Times New Roman" w:cs="Times New Roman"/>
-          <w:sz w:val="24"/>
-          <w:szCs w:val="24"/>
-        </w:rPr>
-        <w:t>вывод сообщения</w:t>
-      </w:r>
-      <w:r>
-        <w:rPr>
-          <w:rFonts w:ascii="Times New Roman" w:hAnsi="Times New Roman" w:cs="Times New Roman"/>
-          <w:sz w:val="24"/>
-          <w:szCs w:val="24"/>
-        </w:rPr>
-        <w:t xml:space="preserve"> об ошибке</w:t>
-      </w:r>
-      <w:r>
-        <w:rPr>
-          <w:rFonts w:ascii="Times New Roman" w:hAnsi="Times New Roman" w:cs="Times New Roman"/>
-          <w:sz w:val="24"/>
-          <w:szCs w:val="24"/>
-        </w:rPr>
-        <w:t>:</w:t>
-      </w:r>
-    </w:p>
-    <w:p>
-      <w:pPr>
-        <w:spacing w:after="0" w:line="360" w:lineRule="auto"/>
-        <w:rPr>
-          <w:rFonts w:ascii="Times New Roman" w:hAnsi="Times New Roman" w:cs="Times New Roman"/>
-          <w:sz w:val="24"/>
-          <w:szCs w:val="24"/>
-        </w:rPr>
-      </w:pPr>
-      <w:r>
-        <w:rPr>
-          <w:rFonts w:ascii="Times New Roman" w:hAnsi="Times New Roman" w:cs="Times New Roman"/>
-          <w:sz w:val="24"/>
-          <w:szCs w:val="24"/>
-        </w:rPr>
-        <w:t>ОШИБКА - Достигнуто ограничение по точности подсчета.</w:t>
-      </w:r>
-    </w:p>
-    <w:p>
-      <w:pPr>
-        <w:spacing w:after="0" w:line="360" w:lineRule="auto"/>
-        <w:rPr>
-          <w:rFonts w:ascii="Times New Roman" w:hAnsi="Times New Roman" w:cs="Times New Roman"/>
-          <w:sz w:val="24"/>
-          <w:szCs w:val="24"/>
-          <w:u w:val="single"/>
-        </w:rPr>
-      </w:pPr>
-      <w:r>
-        <w:rPr>
-          <w:rFonts w:ascii="Times New Roman" w:hAnsi="Times New Roman" w:cs="Times New Roman"/>
-          <w:sz w:val="24"/>
-          <w:szCs w:val="24"/>
-          <w:u w:val="single"/>
-        </w:rPr>
-        <w:t>Полученный результат:</w:t>
-      </w:r>
-    </w:p>
-    <w:p>
-      <w:pPr>
-        <w:spacing w:after="120" w:line="240" w:lineRule="auto"/>
-        <w:rPr>
-          <w:rFonts w:ascii="Times New Roman" w:hAnsi="Times New Roman" w:cs="Times New Roman"/>
-          <w:sz w:val="24"/>
-          <w:szCs w:val="24"/>
-        </w:rPr>
-      </w:pPr>
-      <w:r>
-        <w:rPr>
-          <w:rFonts w:ascii="Times New Roman" w:hAnsi="Times New Roman" w:cs="Times New Roman"/>
-          <w:noProof/>
-          <w:sz w:val="24"/>
-          <w:szCs w:val="24"/>
-        </w:rPr>
-        <w:drawing>
-          <wp:inline distT="0" distB="0" distL="0" distR="0" wp14:anchorId="168C866A" wp14:editId="12FB1965">
-            <wp:extent cx="6480000" cy="1532391"/>
-            <wp:effectExtent l="0" t="0" r="0" b="0"/>
-            <wp:docPr id="24" name="Рисунок 24" descr="Изображение выглядит как текст&#10;&#10;Автоматически созданное описание"/>
-            <wp:cNvGraphicFramePr>
-              <a:graphicFrameLocks xmlns:a="http://schemas.openxmlformats.org/drawingml/2006/main" noChangeAspect="1"/>
-            </wp:cNvGraphicFramePr>
-            <a:graphic xmlns:a="http://schemas.openxmlformats.org/drawingml/2006/main">
-              <a:graphicData uri="http://schemas.openxmlformats.org/drawingml/2006/picture">
-                <pic:pic xmlns:pic="http://schemas.openxmlformats.org/drawingml/2006/picture">
-                  <pic:nvPicPr>
-                    <pic:cNvPr id="24" name="Рисунок 24" descr="Изображение выглядит как текст&#10;&#10;Автоматически созданное описание"/>
-                    <pic:cNvPicPr/>
-                  </pic:nvPicPr>
-                  <pic:blipFill rotWithShape="1">
-                    <a:blip r:embed="rId16"/>
-                    <a:srcRect b="69066"/>
-                    <a:stretch/>
-                  </pic:blipFill>
-                  <pic:spPr bwMode="auto">
-                    <a:xfrm>
-                      <a:off x="0" y="0"/>
-                      <a:ext cx="6480000" cy="1532391"/>
-                    </a:xfrm>
-                    <a:prstGeom prst="rect">
-                      <a:avLst/>
-                    </a:prstGeom>
-                    <a:ln>
-                      <a:noFill/>
-                    </a:ln>
-                    <a:extLst>
-                      <a:ext uri="{53640926-AAD7-44D8-BBD7-CCE9431645EC}">
-                        <a14:shadowObscured xmlns:a14="http://schemas.microsoft.com/office/drawing/2010/main"/>
-                      </a:ext>
-                    </a:extLst>
-                  </pic:spPr>
-                </pic:pic>
-              </a:graphicData>
-            </a:graphic>
-          </wp:inline>
-        </w:drawing>
-      </w:r>
-    </w:p>
-    <w:p>
-      <w:pPr>
-        <w:spacing w:after="0" w:line="360" w:lineRule="auto"/>
-        <w:rPr>
-          <w:rFonts w:ascii="Times New Roman" w:hAnsi="Times New Roman" w:cs="Times New Roman"/>
-          <w:sz w:val="24"/>
-          <w:szCs w:val="24"/>
-        </w:rPr>
-      </w:pPr>
-      <w:r>
-        <w:rPr>
-          <w:rFonts w:ascii="Times New Roman" w:hAnsi="Times New Roman" w:cs="Times New Roman"/>
-          <w:sz w:val="24"/>
-          <w:szCs w:val="24"/>
-          <w:u w:val="single"/>
-        </w:rPr>
-        <w:t>Вывод:</w:t>
-      </w:r>
-      <w:r>
-        <w:rPr>
-          <w:rFonts w:ascii="Times New Roman" w:hAnsi="Times New Roman" w:cs="Times New Roman"/>
-          <w:sz w:val="24"/>
-          <w:szCs w:val="24"/>
-        </w:rPr>
-        <w:tab/>
-      </w:r>
-      <w:r>
-        <w:rPr>
-          <w:rFonts w:ascii="Times New Roman" w:hAnsi="Times New Roman" w:cs="Times New Roman"/>
-          <w:sz w:val="24"/>
-          <w:szCs w:val="24"/>
-        </w:rPr>
-        <w:t>полученный результат совпал с ожидаемым</w:t>
-      </w:r>
-      <w:r>
-        <w:rPr>
-          <w:rFonts w:ascii="Times New Roman" w:hAnsi="Times New Roman" w:cs="Times New Roman"/>
-          <w:sz w:val="24"/>
-          <w:szCs w:val="24"/>
-        </w:rPr>
-        <w:t>.</w:t>
-      </w:r>
-      <w:r>
-        <w:rPr>
-          <w:rFonts w:ascii="Times New Roman" w:hAnsi="Times New Roman" w:cs="Times New Roman"/>
-          <w:sz w:val="24"/>
-          <w:szCs w:val="24"/>
-        </w:rPr>
-        <w:t xml:space="preserve"> </w:t>
-      </w:r>
-      <w:r>
-        <w:rPr>
-          <w:rFonts w:ascii="Times New Roman" w:hAnsi="Times New Roman" w:cs="Times New Roman"/>
-          <w:sz w:val="24"/>
-          <w:szCs w:val="24"/>
-        </w:rPr>
-        <w:t>Т</w:t>
-      </w:r>
-      <w:r>
-        <w:rPr>
-          <w:rFonts w:ascii="Times New Roman" w:hAnsi="Times New Roman" w:cs="Times New Roman"/>
-          <w:sz w:val="24"/>
-          <w:szCs w:val="24"/>
-        </w:rPr>
-        <w:t>ест ошибк</w:t>
-      </w:r>
-      <w:r>
-        <w:rPr>
-          <w:rFonts w:ascii="Times New Roman" w:hAnsi="Times New Roman" w:cs="Times New Roman"/>
-          <w:sz w:val="24"/>
-          <w:szCs w:val="24"/>
-        </w:rPr>
-        <w:t>и</w:t>
-      </w:r>
-      <w:r>
-        <w:rPr>
-          <w:rFonts w:ascii="Times New Roman" w:hAnsi="Times New Roman" w:cs="Times New Roman"/>
-          <w:sz w:val="24"/>
-          <w:szCs w:val="24"/>
-        </w:rPr>
-        <w:t xml:space="preserve"> не</w:t>
-      </w:r>
-      <w:r>
-        <w:rPr>
-          <w:rFonts w:ascii="Times New Roman" w:hAnsi="Times New Roman" w:cs="Times New Roman"/>
-          <w:sz w:val="24"/>
-          <w:szCs w:val="24"/>
-        </w:rPr>
-        <w:t xml:space="preserve"> обнаружил.</w:t>
-      </w:r>
-    </w:p>
-    <w:p>
-      <w:pPr>
-        <w:rPr>
-          <w:rFonts w:ascii="Times New Roman" w:hAnsi="Times New Roman" w:cs="Times New Roman"/>
-          <w:b/>
-          <w:sz w:val="28"/>
-        </w:rPr>
-      </w:pPr>
     </w:p>
     <w:p>
       <w:pPr>
@@ -16646,7 +17551,7 @@
           <w:sz w:val="28"/>
         </w:rPr>
       </w:pPr>
-      <w:bookmarkStart w:id="6" w:name="_Toc86736337"/>
+      <w:bookmarkStart w:id="6" w:name="_Toc88684444"/>
       <w:r>
         <w:rPr>
           <w:rFonts w:ascii="Times New Roman" w:hAnsi="Times New Roman" w:cs="Times New Roman"/>
@@ -16654,7 +17559,23 @@
           <w:sz w:val="28"/>
         </w:rPr>
         <w:lastRenderedPageBreak/>
-        <w:t>Протокол расчета ожидаемого результата</w:t>
+        <w:t>П</w:t>
+      </w:r>
+      <w:r>
+        <w:rPr>
+          <w:rFonts w:ascii="Times New Roman" w:hAnsi="Times New Roman" w:cs="Times New Roman"/>
+          <w:b/>
+          <w:sz w:val="28"/>
+        </w:rPr>
+        <w:t>олный п</w:t>
+      </w:r>
+      <w:r>
+        <w:rPr>
+          <w:rFonts w:ascii="Times New Roman" w:hAnsi="Times New Roman" w:cs="Times New Roman"/>
+          <w:b/>
+          <w:sz w:val="28"/>
+        </w:rPr>
+        <w:t>ротокол расчета ожидаемого результата</w:t>
       </w:r>
       <w:bookmarkEnd w:id="6"/>
     </w:p>
@@ -20067,7 +20988,7 @@
           <w:sz w:val="28"/>
         </w:rPr>
       </w:pPr>
-      <w:bookmarkStart w:id="7" w:name="_Toc86736338"/>
+      <w:bookmarkStart w:id="7" w:name="_Toc88684445"/>
       <w:r>
         <w:rPr>
           <w:rFonts w:ascii="Times New Roman" w:hAnsi="Times New Roman" w:cs="Times New Roman"/>
@@ -20110,15 +21031,23 @@
           <w:sz w:val="24"/>
           <w:szCs w:val="24"/>
         </w:rPr>
-        <w:t xml:space="preserve"> алгоритм по вычислению суммы бесконечного числового ряда. В ходе выполнения лабораторной работы были составлены </w:t>
-      </w:r>
-      <w:r>
-        <w:rPr>
-          <w:rFonts w:ascii="Times New Roman" w:hAnsi="Times New Roman" w:cs="Times New Roman"/>
-          <w:sz w:val="24"/>
-          <w:szCs w:val="24"/>
-        </w:rPr>
-        <w:t>диаграмма алгоритма</w:t>
+        <w:t xml:space="preserve"> алгоритм по вычислению суммы бесконечного числового ряда. </w:t>
+      </w:r>
+      <w:r>
+        <w:rPr>
+          <w:rFonts w:ascii="Times New Roman" w:hAnsi="Times New Roman" w:cs="Times New Roman"/>
+          <w:sz w:val="24"/>
+          <w:szCs w:val="24"/>
+        </w:rPr>
+        <w:t xml:space="preserve">В ходе выполнения лабораторной работы были составлены </w:t>
+      </w:r>
+      <w:r>
+        <w:rPr>
+          <w:rFonts w:ascii="Times New Roman" w:hAnsi="Times New Roman" w:cs="Times New Roman"/>
+          <w:sz w:val="24"/>
+          <w:szCs w:val="24"/>
+        </w:rPr>
+        <w:t>блок-схема</w:t>
       </w:r>
       <w:r>
         <w:rPr>
@@ -20134,7 +21063,7 @@
           <w:sz w:val="24"/>
           <w:szCs w:val="24"/>
         </w:rPr>
-        <w:t xml:space="preserve">алгоритмический текст программы </w:t>
+        <w:t xml:space="preserve">псевдокод </w:t>
       </w:r>
       <w:r>
         <w:rPr>
@@ -20182,15 +21111,7 @@
           <w:sz w:val="24"/>
           <w:szCs w:val="24"/>
         </w:rPr>
-        <w:t xml:space="preserve"> тесты</w:t>
-      </w:r>
-      <w:r>
-        <w:rPr>
-          <w:rFonts w:ascii="Times New Roman" w:hAnsi="Times New Roman" w:cs="Times New Roman"/>
-          <w:sz w:val="24"/>
-          <w:szCs w:val="24"/>
-        </w:rPr>
-        <w:t xml:space="preserve">. В результате проведения тестов ошибок в программе не обнаружено. </w:t>
+        <w:t xml:space="preserve"> тесты. В результате проведения тестов ошибок в программе не обнаружено. </w:t>
       </w:r>
       <w:r>
         <w:rPr>
@@ -20258,7 +21179,7 @@
       </w:r>
     </w:p>
     <w:sectPr>
-      <w:footerReference w:type="default" r:id="rId17"/>
+      <w:footerReference w:type="default" r:id="rId24"/>
       <w:pgSz w:w="11906" w:h="16838"/>
       <w:pgMar w:top="426" w:right="720" w:bottom="284" w:left="720" w:header="708" w:footer="136" w:gutter="0"/>
       <w:pgNumType w:start="1"/>

</xml_diff>